<commit_message>
Updated resume, made name less obnoxiously large
Just realized how big my name was on the page… too much!
</commit_message>
<xml_diff>
--- a/files/LouisJackCorbettResume.docx
+++ b/files/LouisJackCorbettResume.docx
@@ -6,28 +6,28 @@
       <w:pPr>
         <w:pStyle w:val="Title"/>
         <w:rPr>
-          <w:sz w:val="38"/>
-          <w:szCs w:val="38"/>
-        </w:rPr>
-      </w:pPr>
-      <w:r>
-        <w:rPr>
-          <w:sz w:val="38"/>
-          <w:szCs w:val="38"/>
+          <w:sz w:val="36"/>
+          <w:szCs w:val="36"/>
+        </w:rPr>
+      </w:pPr>
+      <w:r>
+        <w:rPr>
+          <w:sz w:val="36"/>
+          <w:szCs w:val="36"/>
         </w:rPr>
         <w:t xml:space="preserve">Louis </w:t>
       </w:r>
       <w:r>
         <w:rPr>
-          <w:sz w:val="38"/>
-          <w:szCs w:val="38"/>
+          <w:sz w:val="36"/>
+          <w:szCs w:val="36"/>
         </w:rPr>
         <w:t>“Jack”</w:t>
       </w:r>
       <w:r>
         <w:rPr>
-          <w:sz w:val="38"/>
-          <w:szCs w:val="38"/>
+          <w:sz w:val="36"/>
+          <w:szCs w:val="36"/>
         </w:rPr>
         <w:t xml:space="preserve"> Corbett</w:t>
       </w:r>
@@ -151,8 +151,6 @@
         </w:rPr>
         <w:t>louis-john-corbett.github.io</w:t>
       </w:r>
-      <w:bookmarkStart w:id="0" w:name="_GoBack"/>
-      <w:bookmarkEnd w:id="0"/>
     </w:p>
     <w:p>
       <w:pPr>
@@ -333,21 +331,19 @@
         </w:tabs>
         <w:ind w:left="1890" w:hanging="1890"/>
         <w:rPr>
-          <w:bCs/>
-          <w:sz w:val="22"/>
-          <w:szCs w:val="22"/>
-        </w:rPr>
-      </w:pPr>
-      <w:r>
-        <w:rPr>
-          <w:sz w:val="22"/>
-          <w:szCs w:val="22"/>
-        </w:rPr>
-        <w:tab/>
-      </w:r>
-      <w:r>
-        <w:rPr>
-          <w:bCs/>
+          <w:sz w:val="22"/>
+          <w:szCs w:val="22"/>
+        </w:rPr>
+      </w:pPr>
+      <w:r>
+        <w:rPr>
+          <w:sz w:val="22"/>
+          <w:szCs w:val="22"/>
+        </w:rPr>
+        <w:tab/>
+      </w:r>
+      <w:r>
+        <w:rPr>
           <w:sz w:val="22"/>
           <w:szCs w:val="22"/>
         </w:rPr>
@@ -355,7 +351,6 @@
       </w:r>
       <w:r>
         <w:rPr>
-          <w:bCs/>
           <w:sz w:val="22"/>
           <w:szCs w:val="22"/>
         </w:rPr>
@@ -1241,7 +1236,23 @@
           <w:sz w:val="22"/>
           <w:szCs w:val="22"/>
         </w:rPr>
-        <w:t xml:space="preserve"> Javascript, JQuery</w:t>
+        <w:t xml:space="preserve"> </w:t>
+      </w:r>
+      <w:proofErr w:type="spellStart"/>
+      <w:r>
+        <w:rPr>
+          <w:sz w:val="22"/>
+          <w:szCs w:val="22"/>
+        </w:rPr>
+        <w:t>Javascript</w:t>
+      </w:r>
+      <w:proofErr w:type="spellEnd"/>
+      <w:r>
+        <w:rPr>
+          <w:sz w:val="22"/>
+          <w:szCs w:val="22"/>
+        </w:rPr>
+        <w:t>, JQuery</w:t>
       </w:r>
       <w:r>
         <w:rPr>
@@ -1262,8 +1273,30 @@
           <w:sz w:val="22"/>
           <w:szCs w:val="22"/>
         </w:rPr>
-        <w:t xml:space="preserve">, </w:t>
-      </w:r>
+        <w:t>,</w:t>
+      </w:r>
+      <w:r>
+        <w:rPr>
+          <w:sz w:val="22"/>
+          <w:szCs w:val="22"/>
+        </w:rPr>
+        <w:t xml:space="preserve"> SQL,</w:t>
+      </w:r>
+      <w:r>
+        <w:rPr>
+          <w:sz w:val="22"/>
+          <w:szCs w:val="22"/>
+        </w:rPr>
+        <w:t xml:space="preserve"> Mongo,</w:t>
+      </w:r>
+      <w:r>
+        <w:rPr>
+          <w:sz w:val="22"/>
+          <w:szCs w:val="22"/>
+        </w:rPr>
+        <w:t xml:space="preserve"> </w:t>
+      </w:r>
+      <w:proofErr w:type="spellStart"/>
       <w:r>
         <w:rPr>
           <w:sz w:val="22"/>
@@ -1271,6 +1304,7 @@
         </w:rPr>
         <w:t>Git</w:t>
       </w:r>
+      <w:proofErr w:type="spellEnd"/>
     </w:p>
     <w:p>
       <w:pPr>
@@ -1453,6 +1487,10 @@
           <w:tab w:val="left" w:pos="18720"/>
         </w:tabs>
         <w:ind w:left="1890" w:hanging="1890"/>
+        <w:rPr>
+          <w:sz w:val="22"/>
+          <w:szCs w:val="22"/>
+        </w:rPr>
       </w:pPr>
       <w:r>
         <w:rPr>
@@ -1592,6 +1630,166 @@
     </w:p>
     <w:p>
       <w:pPr>
+        <w:tabs>
+          <w:tab w:val="left" w:pos="-1080"/>
+          <w:tab w:val="left" w:pos="-720"/>
+          <w:tab w:val="left" w:pos="450"/>
+          <w:tab w:val="left" w:pos="720"/>
+          <w:tab w:val="left" w:pos="990"/>
+          <w:tab w:val="left" w:pos="1620"/>
+          <w:tab w:val="left" w:pos="5040"/>
+          <w:tab w:val="left" w:pos="5760"/>
+          <w:tab w:val="left" w:pos="6480"/>
+          <w:tab w:val="left" w:pos="7200"/>
+          <w:tab w:val="left" w:pos="7920"/>
+          <w:tab w:val="left" w:pos="8640"/>
+          <w:tab w:val="left" w:pos="9360"/>
+          <w:tab w:val="left" w:pos="10080"/>
+          <w:tab w:val="left" w:pos="10800"/>
+          <w:tab w:val="left" w:pos="11520"/>
+          <w:tab w:val="left" w:pos="12240"/>
+          <w:tab w:val="left" w:pos="12960"/>
+          <w:tab w:val="left" w:pos="13680"/>
+          <w:tab w:val="left" w:pos="14400"/>
+          <w:tab w:val="left" w:pos="15120"/>
+          <w:tab w:val="left" w:pos="15840"/>
+          <w:tab w:val="left" w:pos="16560"/>
+          <w:tab w:val="left" w:pos="17280"/>
+          <w:tab w:val="left" w:pos="18000"/>
+          <w:tab w:val="left" w:pos="18720"/>
+        </w:tabs>
+        <w:ind w:left="1890" w:hanging="1890"/>
+        <w:rPr>
+          <w:b/>
+          <w:sz w:val="23"/>
+          <w:szCs w:val="23"/>
+        </w:rPr>
+      </w:pPr>
+      <w:r>
+        <w:rPr>
+          <w:b/>
+          <w:sz w:val="23"/>
+          <w:szCs w:val="23"/>
+        </w:rPr>
+        <w:tab/>
+        <w:t xml:space="preserve">Ultimate Software Group, </w:t>
+      </w:r>
+      <w:r>
+        <w:rPr>
+          <w:b/>
+          <w:sz w:val="23"/>
+          <w:szCs w:val="23"/>
+        </w:rPr>
+        <w:t>Weston, FL</w:t>
+      </w:r>
+    </w:p>
+    <w:p>
+      <w:pPr>
+        <w:tabs>
+          <w:tab w:val="left" w:pos="-1080"/>
+          <w:tab w:val="left" w:pos="-720"/>
+          <w:tab w:val="left" w:pos="450"/>
+          <w:tab w:val="left" w:pos="720"/>
+          <w:tab w:val="left" w:pos="990"/>
+          <w:tab w:val="left" w:pos="1620"/>
+          <w:tab w:val="left" w:pos="5040"/>
+          <w:tab w:val="left" w:pos="5760"/>
+          <w:tab w:val="left" w:pos="6480"/>
+          <w:tab w:val="left" w:pos="7200"/>
+          <w:tab w:val="left" w:pos="7920"/>
+          <w:tab w:val="left" w:pos="8640"/>
+          <w:tab w:val="left" w:pos="9360"/>
+          <w:tab w:val="left" w:pos="10080"/>
+          <w:tab w:val="left" w:pos="10800"/>
+          <w:tab w:val="left" w:pos="11520"/>
+          <w:tab w:val="left" w:pos="12240"/>
+          <w:tab w:val="left" w:pos="12960"/>
+          <w:tab w:val="left" w:pos="13680"/>
+          <w:tab w:val="left" w:pos="14400"/>
+          <w:tab w:val="left" w:pos="15120"/>
+          <w:tab w:val="left" w:pos="15840"/>
+          <w:tab w:val="left" w:pos="16560"/>
+          <w:tab w:val="left" w:pos="17280"/>
+          <w:tab w:val="left" w:pos="18000"/>
+          <w:tab w:val="left" w:pos="18720"/>
+        </w:tabs>
+        <w:ind w:left="1890" w:hanging="1890"/>
+        <w:rPr>
+          <w:b/>
+          <w:sz w:val="2"/>
+          <w:szCs w:val="2"/>
+        </w:rPr>
+      </w:pPr>
+      <w:r>
+        <w:rPr>
+          <w:b/>
+          <w:sz w:val="23"/>
+          <w:szCs w:val="23"/>
+        </w:rPr>
+        <w:tab/>
+      </w:r>
+    </w:p>
+    <w:p>
+      <w:pPr>
+        <w:tabs>
+          <w:tab w:val="left" w:pos="-1080"/>
+          <w:tab w:val="left" w:pos="-720"/>
+          <w:tab w:val="left" w:pos="450"/>
+          <w:tab w:val="left" w:pos="720"/>
+          <w:tab w:val="left" w:pos="990"/>
+          <w:tab w:val="left" w:pos="1620"/>
+          <w:tab w:val="left" w:pos="5040"/>
+          <w:tab w:val="left" w:pos="5760"/>
+          <w:tab w:val="left" w:pos="6480"/>
+          <w:tab w:val="left" w:pos="7200"/>
+          <w:tab w:val="left" w:pos="7920"/>
+          <w:tab w:val="left" w:pos="8640"/>
+          <w:tab w:val="left" w:pos="9360"/>
+          <w:tab w:val="left" w:pos="10080"/>
+          <w:tab w:val="left" w:pos="10800"/>
+          <w:tab w:val="left" w:pos="11520"/>
+          <w:tab w:val="left" w:pos="12240"/>
+          <w:tab w:val="left" w:pos="12960"/>
+          <w:tab w:val="left" w:pos="13680"/>
+          <w:tab w:val="left" w:pos="14400"/>
+          <w:tab w:val="left" w:pos="15120"/>
+          <w:tab w:val="left" w:pos="15840"/>
+          <w:tab w:val="left" w:pos="16560"/>
+          <w:tab w:val="left" w:pos="17280"/>
+          <w:tab w:val="left" w:pos="18000"/>
+          <w:tab w:val="left" w:pos="18720"/>
+        </w:tabs>
+        <w:ind w:left="1890" w:hanging="1890"/>
+        <w:rPr>
+          <w:sz w:val="22"/>
+          <w:szCs w:val="22"/>
+        </w:rPr>
+      </w:pPr>
+      <w:r>
+        <w:rPr>
+          <w:b/>
+          <w:sz w:val="23"/>
+          <w:szCs w:val="23"/>
+        </w:rPr>
+        <w:tab/>
+      </w:r>
+      <w:r>
+        <w:rPr>
+          <w:sz w:val="22"/>
+          <w:szCs w:val="22"/>
+        </w:rPr>
+        <w:t>Software</w:t>
+      </w:r>
+      <w:r>
+        <w:rPr>
+          <w:sz w:val="22"/>
+          <w:szCs w:val="22"/>
+        </w:rPr>
+        <w:t xml:space="preserve"> Test Engineer II, December 2016 – Present</w:t>
+      </w:r>
+    </w:p>
+    <w:p>
+      <w:pPr>
         <w:pStyle w:val="BodyTextIndent"/>
         <w:tabs>
           <w:tab w:val="clear" w:pos="1890"/>
@@ -1603,28 +1801,299 @@
           <w:tab w:val="left" w:pos="1170"/>
         </w:tabs>
         <w:rPr>
-          <w:b/>
-          <w:sz w:val="23"/>
-          <w:szCs w:val="23"/>
-        </w:rPr>
-      </w:pPr>
-      <w:r>
-        <w:rPr>
-          <w:b/>
-          <w:sz w:val="23"/>
-          <w:szCs w:val="23"/>
-        </w:rPr>
-        <w:tab/>
-        <w:t xml:space="preserve">Ultimate Software Group, </w:t>
-      </w:r>
-      <w:r>
-        <w:rPr>
-          <w:b/>
-          <w:sz w:val="23"/>
-          <w:szCs w:val="23"/>
-        </w:rPr>
-        <w:t>Weston, FL</w:t>
-      </w:r>
+          <w:sz w:val="22"/>
+          <w:szCs w:val="22"/>
+        </w:rPr>
+      </w:pPr>
+      <w:r>
+        <w:rPr>
+          <w:sz w:val="22"/>
+          <w:szCs w:val="22"/>
+        </w:rPr>
+        <w:tab/>
+      </w:r>
+      <w:r>
+        <w:rPr>
+          <w:sz w:val="22"/>
+          <w:szCs w:val="22"/>
+        </w:rPr>
+        <w:tab/>
+      </w:r>
+      <w:r>
+        <w:rPr>
+          <w:sz w:val="22"/>
+          <w:szCs w:val="22"/>
+        </w:rPr>
+        <w:t>•</w:t>
+      </w:r>
+      <w:r>
+        <w:rPr>
+          <w:sz w:val="22"/>
+          <w:szCs w:val="22"/>
+        </w:rPr>
+        <w:tab/>
+        <w:t>Develop risk criteria for team’s risk-based testing approach to mitigate the effects of a declining QA to Dev ratio</w:t>
+      </w:r>
+    </w:p>
+    <w:p>
+      <w:pPr>
+        <w:pStyle w:val="BodyTextIndent"/>
+        <w:tabs>
+          <w:tab w:val="clear" w:pos="1890"/>
+          <w:tab w:val="left" w:pos="450"/>
+          <w:tab w:val="left" w:pos="630"/>
+          <w:tab w:val="left" w:pos="810"/>
+          <w:tab w:val="left" w:pos="900"/>
+          <w:tab w:val="left" w:pos="990"/>
+          <w:tab w:val="left" w:pos="1170"/>
+        </w:tabs>
+        <w:rPr>
+          <w:sz w:val="22"/>
+          <w:szCs w:val="22"/>
+        </w:rPr>
+      </w:pPr>
+      <w:r>
+        <w:rPr>
+          <w:sz w:val="22"/>
+          <w:szCs w:val="22"/>
+        </w:rPr>
+        <w:tab/>
+      </w:r>
+      <w:r>
+        <w:rPr>
+          <w:sz w:val="22"/>
+          <w:szCs w:val="22"/>
+        </w:rPr>
+        <w:tab/>
+      </w:r>
+      <w:r>
+        <w:rPr>
+          <w:sz w:val="22"/>
+          <w:szCs w:val="22"/>
+        </w:rPr>
+        <w:t>•</w:t>
+      </w:r>
+      <w:r>
+        <w:rPr>
+          <w:sz w:val="22"/>
+          <w:szCs w:val="22"/>
+        </w:rPr>
+        <w:tab/>
+      </w:r>
+      <w:r>
+        <w:rPr>
+          <w:sz w:val="22"/>
+          <w:szCs w:val="22"/>
+        </w:rPr>
+        <w:t xml:space="preserve">Plan </w:t>
+      </w:r>
+      <w:r>
+        <w:rPr>
+          <w:sz w:val="22"/>
+          <w:szCs w:val="22"/>
+        </w:rPr>
+        <w:t xml:space="preserve">and lead bug bashes/dogfooding sessions </w:t>
+      </w:r>
+      <w:r>
+        <w:rPr>
+          <w:sz w:val="22"/>
+          <w:szCs w:val="22"/>
+        </w:rPr>
+        <w:t xml:space="preserve">to </w:t>
+      </w:r>
+      <w:r>
+        <w:rPr>
+          <w:sz w:val="22"/>
+          <w:szCs w:val="22"/>
+        </w:rPr>
+        <w:t>exercise specific features</w:t>
+      </w:r>
+      <w:r>
+        <w:rPr>
+          <w:sz w:val="22"/>
+          <w:szCs w:val="22"/>
+        </w:rPr>
+        <w:t xml:space="preserve"> and the product as a whole</w:t>
+      </w:r>
+    </w:p>
+    <w:p>
+      <w:pPr>
+        <w:pStyle w:val="BodyTextIndent"/>
+        <w:tabs>
+          <w:tab w:val="clear" w:pos="1890"/>
+          <w:tab w:val="left" w:pos="450"/>
+          <w:tab w:val="left" w:pos="630"/>
+          <w:tab w:val="left" w:pos="810"/>
+          <w:tab w:val="left" w:pos="900"/>
+          <w:tab w:val="left" w:pos="990"/>
+          <w:tab w:val="left" w:pos="1170"/>
+        </w:tabs>
+        <w:rPr>
+          <w:sz w:val="22"/>
+          <w:szCs w:val="22"/>
+        </w:rPr>
+      </w:pPr>
+      <w:r>
+        <w:rPr>
+          <w:sz w:val="22"/>
+          <w:szCs w:val="22"/>
+        </w:rPr>
+        <w:tab/>
+      </w:r>
+      <w:r>
+        <w:rPr>
+          <w:sz w:val="22"/>
+          <w:szCs w:val="22"/>
+        </w:rPr>
+        <w:tab/>
+      </w:r>
+      <w:r>
+        <w:rPr>
+          <w:sz w:val="22"/>
+          <w:szCs w:val="22"/>
+        </w:rPr>
+        <w:t>•</w:t>
+      </w:r>
+      <w:r>
+        <w:rPr>
+          <w:sz w:val="22"/>
+          <w:szCs w:val="22"/>
+        </w:rPr>
+        <w:tab/>
+        <w:t xml:space="preserve">Establish </w:t>
+      </w:r>
+      <w:r>
+        <w:rPr>
+          <w:sz w:val="22"/>
+          <w:szCs w:val="22"/>
+        </w:rPr>
+        <w:t>testing standards, guiding QA from team’s inception through numerous production releases</w:t>
+      </w:r>
+    </w:p>
+    <w:p>
+      <w:pPr>
+        <w:pStyle w:val="BodyTextIndent"/>
+        <w:tabs>
+          <w:tab w:val="clear" w:pos="1890"/>
+          <w:tab w:val="left" w:pos="450"/>
+          <w:tab w:val="left" w:pos="630"/>
+          <w:tab w:val="left" w:pos="810"/>
+          <w:tab w:val="left" w:pos="900"/>
+          <w:tab w:val="left" w:pos="990"/>
+          <w:tab w:val="left" w:pos="1170"/>
+        </w:tabs>
+        <w:rPr>
+          <w:sz w:val="22"/>
+          <w:szCs w:val="22"/>
+        </w:rPr>
+      </w:pPr>
+      <w:r>
+        <w:rPr>
+          <w:sz w:val="22"/>
+          <w:szCs w:val="22"/>
+        </w:rPr>
+        <w:tab/>
+      </w:r>
+      <w:r>
+        <w:rPr>
+          <w:sz w:val="22"/>
+          <w:szCs w:val="22"/>
+        </w:rPr>
+        <w:tab/>
+      </w:r>
+      <w:r>
+        <w:rPr>
+          <w:sz w:val="22"/>
+          <w:szCs w:val="22"/>
+        </w:rPr>
+        <w:t>•</w:t>
+      </w:r>
+      <w:r>
+        <w:rPr>
+          <w:sz w:val="22"/>
+          <w:szCs w:val="22"/>
+        </w:rPr>
+        <w:tab/>
+        <w:t>Create and update test dataset, as well as the infrastructure to apply that dataset to test environments</w:t>
+      </w:r>
+    </w:p>
+    <w:p>
+      <w:pPr>
+        <w:pStyle w:val="BodyTextIndent"/>
+        <w:tabs>
+          <w:tab w:val="clear" w:pos="1890"/>
+          <w:tab w:val="left" w:pos="450"/>
+          <w:tab w:val="left" w:pos="630"/>
+          <w:tab w:val="left" w:pos="810"/>
+          <w:tab w:val="left" w:pos="900"/>
+          <w:tab w:val="left" w:pos="990"/>
+          <w:tab w:val="left" w:pos="1170"/>
+        </w:tabs>
+        <w:rPr>
+          <w:sz w:val="22"/>
+          <w:szCs w:val="22"/>
+        </w:rPr>
+      </w:pPr>
+      <w:r>
+        <w:rPr>
+          <w:sz w:val="22"/>
+          <w:szCs w:val="22"/>
+        </w:rPr>
+        <w:tab/>
+      </w:r>
+      <w:r>
+        <w:rPr>
+          <w:sz w:val="22"/>
+          <w:szCs w:val="22"/>
+        </w:rPr>
+        <w:tab/>
+      </w:r>
+      <w:r>
+        <w:rPr>
+          <w:sz w:val="22"/>
+          <w:szCs w:val="22"/>
+        </w:rPr>
+        <w:t>•</w:t>
+      </w:r>
+      <w:r>
+        <w:rPr>
+          <w:sz w:val="22"/>
+          <w:szCs w:val="22"/>
+        </w:rPr>
+        <w:tab/>
+      </w:r>
+      <w:r>
+        <w:rPr>
+          <w:sz w:val="22"/>
+          <w:szCs w:val="22"/>
+        </w:rPr>
+        <w:t>Assist</w:t>
+      </w:r>
+      <w:r>
+        <w:rPr>
+          <w:sz w:val="22"/>
+          <w:szCs w:val="22"/>
+        </w:rPr>
+        <w:t xml:space="preserve"> in the onboarding of new Software Test Engineers</w:t>
+      </w:r>
+    </w:p>
+    <w:p>
+      <w:pPr>
+        <w:pStyle w:val="BodyTextIndent"/>
+        <w:tabs>
+          <w:tab w:val="clear" w:pos="1890"/>
+          <w:tab w:val="left" w:pos="450"/>
+          <w:tab w:val="left" w:pos="630"/>
+          <w:tab w:val="left" w:pos="810"/>
+          <w:tab w:val="left" w:pos="900"/>
+          <w:tab w:val="left" w:pos="990"/>
+          <w:tab w:val="left" w:pos="1170"/>
+        </w:tabs>
+        <w:rPr>
+          <w:sz w:val="6"/>
+          <w:szCs w:val="6"/>
+        </w:rPr>
+      </w:pPr>
     </w:p>
     <w:p>
       <w:pPr>
@@ -1657,32 +2126,52 @@
           <w:tab w:val="left" w:pos="18000"/>
           <w:tab w:val="left" w:pos="18720"/>
         </w:tabs>
-        <w:ind w:left="1890" w:hanging="1890"/>
-        <w:rPr>
-          <w:sz w:val="22"/>
-          <w:szCs w:val="22"/>
-        </w:rPr>
-      </w:pPr>
-      <w:r>
-        <w:rPr>
-          <w:sz w:val="22"/>
-          <w:szCs w:val="22"/>
-        </w:rPr>
-        <w:tab/>
-      </w:r>
-      <w:r>
-        <w:rPr>
-          <w:sz w:val="22"/>
-          <w:szCs w:val="22"/>
-        </w:rPr>
-        <w:tab/>
-      </w:r>
-      <w:r>
-        <w:rPr>
-          <w:sz w:val="22"/>
-          <w:szCs w:val="22"/>
-        </w:rPr>
-        <w:t>Software Test Engineer II, December 2016 – Present</w:t>
+        <w:rPr>
+          <w:sz w:val="22"/>
+          <w:szCs w:val="22"/>
+        </w:rPr>
+      </w:pPr>
+      <w:r>
+        <w:rPr>
+          <w:sz w:val="22"/>
+          <w:szCs w:val="22"/>
+        </w:rPr>
+        <w:tab/>
+      </w:r>
+      <w:r>
+        <w:rPr>
+          <w:sz w:val="22"/>
+          <w:szCs w:val="22"/>
+        </w:rPr>
+        <w:tab/>
+      </w:r>
+      <w:r>
+        <w:rPr>
+          <w:sz w:val="22"/>
+          <w:szCs w:val="22"/>
+        </w:rPr>
+        <w:t>Software Test Engineer</w:t>
+      </w:r>
+      <w:r>
+        <w:rPr>
+          <w:sz w:val="22"/>
+          <w:szCs w:val="22"/>
+        </w:rPr>
+        <w:t xml:space="preserve"> I</w:t>
+      </w:r>
+      <w:r>
+        <w:rPr>
+          <w:sz w:val="22"/>
+          <w:szCs w:val="22"/>
+        </w:rPr>
+        <w:t xml:space="preserve">, January 2015 – </w:t>
+      </w:r>
+      <w:r>
+        <w:rPr>
+          <w:sz w:val="22"/>
+          <w:szCs w:val="22"/>
+        </w:rPr>
+        <w:t>December 2016</w:t>
       </w:r>
     </w:p>
     <w:p>
@@ -1729,7 +2218,63 @@
           <w:szCs w:val="22"/>
         </w:rPr>
         <w:tab/>
-        <w:t>Develop risk criteria for team’s risk-based testing approach to mitigate the effects of a declining QA to Dev ratio</w:t>
+        <w:t>Ensure that acceptance criteria</w:t>
+      </w:r>
+      <w:r>
+        <w:rPr>
+          <w:sz w:val="22"/>
+          <w:szCs w:val="22"/>
+        </w:rPr>
+        <w:t xml:space="preserve"> of user stories are met</w:t>
+      </w:r>
+      <w:r>
+        <w:rPr>
+          <w:sz w:val="22"/>
+          <w:szCs w:val="22"/>
+        </w:rPr>
+        <w:t xml:space="preserve"> from</w:t>
+      </w:r>
+      <w:r>
+        <w:rPr>
+          <w:sz w:val="22"/>
+          <w:szCs w:val="22"/>
+        </w:rPr>
+        <w:t xml:space="preserve"> </w:t>
+      </w:r>
+      <w:r>
+        <w:rPr>
+          <w:sz w:val="22"/>
+          <w:szCs w:val="22"/>
+        </w:rPr>
+        <w:t>business</w:t>
+      </w:r>
+      <w:r>
+        <w:rPr>
+          <w:sz w:val="22"/>
+          <w:szCs w:val="22"/>
+        </w:rPr>
+        <w:t xml:space="preserve">, </w:t>
+      </w:r>
+      <w:r>
+        <w:rPr>
+          <w:sz w:val="22"/>
+          <w:szCs w:val="22"/>
+        </w:rPr>
+        <w:t>technical</w:t>
+      </w:r>
+      <w:r>
+        <w:rPr>
+          <w:sz w:val="22"/>
+          <w:szCs w:val="22"/>
+        </w:rPr>
+        <w:t xml:space="preserve">, and user experience </w:t>
+      </w:r>
+      <w:r>
+        <w:rPr>
+          <w:sz w:val="22"/>
+          <w:szCs w:val="22"/>
+        </w:rPr>
+        <w:t>perspectives</w:t>
       </w:r>
     </w:p>
     <w:p>
@@ -1776,7 +2321,42 @@
           <w:szCs w:val="22"/>
         </w:rPr>
         <w:tab/>
-        <w:t>Help develop testing standards, guiding QA from team’s inception through numerous production releases</w:t>
+        <w:t>Expand and maintain suite of automated tes</w:t>
+      </w:r>
+      <w:r>
+        <w:rPr>
+          <w:sz w:val="22"/>
+          <w:szCs w:val="22"/>
+        </w:rPr>
+        <w:t xml:space="preserve">ts </w:t>
+      </w:r>
+      <w:r>
+        <w:rPr>
+          <w:sz w:val="22"/>
+          <w:szCs w:val="22"/>
+        </w:rPr>
+        <w:t xml:space="preserve">(unit, integration, </w:t>
+      </w:r>
+      <w:r>
+        <w:rPr>
+          <w:sz w:val="22"/>
+          <w:szCs w:val="22"/>
+        </w:rPr>
+        <w:t xml:space="preserve">API, system, and functional), </w:t>
+      </w:r>
+      <w:r>
+        <w:rPr>
+          <w:sz w:val="22"/>
+          <w:szCs w:val="22"/>
+        </w:rPr>
+        <w:t>striving</w:t>
+      </w:r>
+      <w:r>
+        <w:rPr>
+          <w:sz w:val="22"/>
+          <w:szCs w:val="22"/>
+        </w:rPr>
+        <w:t xml:space="preserve"> for</w:t>
       </w:r>
     </w:p>
     <w:p>
@@ -1815,15 +2395,22 @@
           <w:sz w:val="22"/>
           <w:szCs w:val="22"/>
         </w:rPr>
-        <w:t>•</w:t>
-      </w:r>
-      <w:r>
-        <w:rPr>
-          <w:sz w:val="22"/>
-          <w:szCs w:val="22"/>
-        </w:rPr>
-        <w:tab/>
-        <w:t>Create and update test dataset, as well as the infrastructure to apply that dataset to test environments</w:t>
+        <w:tab/>
+        <w:t>maximum possible coverage</w:t>
+      </w:r>
+      <w:r>
+        <w:rPr>
+          <w:sz w:val="22"/>
+          <w:szCs w:val="22"/>
+        </w:rPr>
+        <w:t xml:space="preserve"> and adherence to</w:t>
+      </w:r>
+      <w:r>
+        <w:rPr>
+          <w:sz w:val="22"/>
+          <w:szCs w:val="22"/>
+        </w:rPr>
+        <w:t xml:space="preserve"> the “testing pyramid”</w:t>
       </w:r>
     </w:p>
     <w:p>
@@ -1870,20 +2457,28 @@
           <w:szCs w:val="22"/>
         </w:rPr>
         <w:tab/>
-      </w:r>
-      <w:r>
-        <w:rPr>
-          <w:sz w:val="22"/>
-          <w:szCs w:val="22"/>
-        </w:rPr>
-        <w:t>Assist</w:t>
-      </w:r>
-      <w:r>
-        <w:rPr>
-          <w:sz w:val="22"/>
-          <w:szCs w:val="22"/>
-        </w:rPr>
-        <w:t xml:space="preserve"> in the onboarding of new Software Test Engineers</w:t>
+        <w:t xml:space="preserve">Document test cases, </w:t>
+      </w:r>
+      <w:r>
+        <w:rPr>
+          <w:sz w:val="22"/>
+          <w:szCs w:val="22"/>
+        </w:rPr>
+        <w:t>defects</w:t>
+      </w:r>
+      <w:r>
+        <w:rPr>
+          <w:sz w:val="22"/>
+          <w:szCs w:val="22"/>
+        </w:rPr>
+        <w:t>, and possible inconsistencies</w:t>
+      </w:r>
+      <w:r>
+        <w:rPr>
+          <w:sz w:val="22"/>
+          <w:szCs w:val="22"/>
+        </w:rPr>
+        <w:t xml:space="preserve"> between the requirements and the system</w:t>
       </w:r>
     </w:p>
     <w:p>
@@ -1916,438 +2511,8 @@
         <w:rPr>
           <w:rFonts w:ascii="Times New Roman Bold" w:hAnsi="Times New Roman Bold"/>
           <w:b/>
-          <w:sz w:val="8"/>
-          <w:szCs w:val="8"/>
-        </w:rPr>
-      </w:pPr>
-      <w:r>
-        <w:rPr>
-          <w:rFonts w:ascii="Times New Roman Bold" w:hAnsi="Times New Roman Bold"/>
-          <w:b/>
-          <w:sz w:val="8"/>
-          <w:szCs w:val="8"/>
-        </w:rPr>
-        <w:tab/>
-      </w:r>
-    </w:p>
-    <w:p>
-      <w:pPr>
-        <w:tabs>
-          <w:tab w:val="left" w:pos="-1080"/>
-          <w:tab w:val="left" w:pos="-720"/>
-          <w:tab w:val="left" w:pos="420"/>
-          <w:tab w:val="left" w:pos="450"/>
-          <w:tab w:val="left" w:pos="720"/>
-          <w:tab w:val="left" w:pos="990"/>
-          <w:tab w:val="left" w:pos="1620"/>
-          <w:tab w:val="left" w:pos="5040"/>
-          <w:tab w:val="left" w:pos="5760"/>
-          <w:tab w:val="left" w:pos="6480"/>
-          <w:tab w:val="left" w:pos="7200"/>
-          <w:tab w:val="left" w:pos="7920"/>
-          <w:tab w:val="left" w:pos="8640"/>
-          <w:tab w:val="left" w:pos="9360"/>
-          <w:tab w:val="left" w:pos="10080"/>
-          <w:tab w:val="left" w:pos="10800"/>
-          <w:tab w:val="left" w:pos="11520"/>
-          <w:tab w:val="left" w:pos="12240"/>
-          <w:tab w:val="left" w:pos="12960"/>
-          <w:tab w:val="left" w:pos="13680"/>
-          <w:tab w:val="left" w:pos="14400"/>
-          <w:tab w:val="left" w:pos="15120"/>
-          <w:tab w:val="left" w:pos="15840"/>
-          <w:tab w:val="left" w:pos="16560"/>
-          <w:tab w:val="left" w:pos="17280"/>
-          <w:tab w:val="left" w:pos="18000"/>
-          <w:tab w:val="left" w:pos="18720"/>
-        </w:tabs>
-        <w:rPr>
-          <w:sz w:val="22"/>
-          <w:szCs w:val="22"/>
-        </w:rPr>
-      </w:pPr>
-      <w:r>
-        <w:rPr>
-          <w:sz w:val="22"/>
-          <w:szCs w:val="22"/>
-        </w:rPr>
-        <w:tab/>
-      </w:r>
-      <w:r>
-        <w:rPr>
-          <w:sz w:val="22"/>
-          <w:szCs w:val="22"/>
-        </w:rPr>
-        <w:tab/>
-      </w:r>
-      <w:r>
-        <w:rPr>
-          <w:sz w:val="22"/>
-          <w:szCs w:val="22"/>
-        </w:rPr>
-        <w:t>Software Test Engineer</w:t>
-      </w:r>
-      <w:r>
-        <w:rPr>
-          <w:sz w:val="22"/>
-          <w:szCs w:val="22"/>
-        </w:rPr>
-        <w:t xml:space="preserve"> I</w:t>
-      </w:r>
-      <w:r>
-        <w:rPr>
-          <w:sz w:val="22"/>
-          <w:szCs w:val="22"/>
-        </w:rPr>
-        <w:t xml:space="preserve">, January 2015 – </w:t>
-      </w:r>
-      <w:r>
-        <w:rPr>
-          <w:sz w:val="22"/>
-          <w:szCs w:val="22"/>
-        </w:rPr>
-        <w:t>December 2016</w:t>
-      </w:r>
-    </w:p>
-    <w:p>
-      <w:pPr>
-        <w:pStyle w:val="BodyTextIndent"/>
-        <w:tabs>
-          <w:tab w:val="clear" w:pos="1890"/>
-          <w:tab w:val="left" w:pos="450"/>
-          <w:tab w:val="left" w:pos="630"/>
-          <w:tab w:val="left" w:pos="810"/>
-          <w:tab w:val="left" w:pos="900"/>
-          <w:tab w:val="left" w:pos="990"/>
-          <w:tab w:val="left" w:pos="1170"/>
-        </w:tabs>
-        <w:rPr>
-          <w:sz w:val="22"/>
-          <w:szCs w:val="22"/>
-        </w:rPr>
-      </w:pPr>
-      <w:r>
-        <w:rPr>
-          <w:sz w:val="22"/>
-          <w:szCs w:val="22"/>
-        </w:rPr>
-        <w:tab/>
-      </w:r>
-      <w:r>
-        <w:rPr>
-          <w:sz w:val="22"/>
-          <w:szCs w:val="22"/>
-        </w:rPr>
-        <w:tab/>
-      </w:r>
-      <w:r>
-        <w:rPr>
-          <w:sz w:val="22"/>
-          <w:szCs w:val="22"/>
-        </w:rPr>
-        <w:t>•</w:t>
-      </w:r>
-      <w:r>
-        <w:rPr>
-          <w:sz w:val="22"/>
-          <w:szCs w:val="22"/>
-        </w:rPr>
-        <w:tab/>
-        <w:t>Ensure that acceptance criteria</w:t>
-      </w:r>
-      <w:r>
-        <w:rPr>
-          <w:sz w:val="22"/>
-          <w:szCs w:val="22"/>
-        </w:rPr>
-        <w:t xml:space="preserve"> of user stories are met</w:t>
-      </w:r>
-      <w:r>
-        <w:rPr>
-          <w:sz w:val="22"/>
-          <w:szCs w:val="22"/>
-        </w:rPr>
-        <w:t xml:space="preserve"> from</w:t>
-      </w:r>
-      <w:r>
-        <w:rPr>
-          <w:sz w:val="22"/>
-          <w:szCs w:val="22"/>
-        </w:rPr>
-        <w:t xml:space="preserve"> </w:t>
-      </w:r>
-      <w:r>
-        <w:rPr>
-          <w:sz w:val="22"/>
-          <w:szCs w:val="22"/>
-        </w:rPr>
-        <w:t>business</w:t>
-      </w:r>
-      <w:r>
-        <w:rPr>
-          <w:sz w:val="22"/>
-          <w:szCs w:val="22"/>
-        </w:rPr>
-        <w:t xml:space="preserve">, </w:t>
-      </w:r>
-      <w:r>
-        <w:rPr>
-          <w:sz w:val="22"/>
-          <w:szCs w:val="22"/>
-        </w:rPr>
-        <w:t>technical</w:t>
-      </w:r>
-      <w:r>
-        <w:rPr>
-          <w:sz w:val="22"/>
-          <w:szCs w:val="22"/>
-        </w:rPr>
-        <w:t xml:space="preserve">, and user experience </w:t>
-      </w:r>
-      <w:r>
-        <w:rPr>
-          <w:sz w:val="22"/>
-          <w:szCs w:val="22"/>
-        </w:rPr>
-        <w:t>perspectives</w:t>
-      </w:r>
-    </w:p>
-    <w:p>
-      <w:pPr>
-        <w:pStyle w:val="BodyTextIndent"/>
-        <w:tabs>
-          <w:tab w:val="clear" w:pos="1890"/>
-          <w:tab w:val="left" w:pos="450"/>
-          <w:tab w:val="left" w:pos="630"/>
-          <w:tab w:val="left" w:pos="810"/>
-          <w:tab w:val="left" w:pos="900"/>
-          <w:tab w:val="left" w:pos="990"/>
-          <w:tab w:val="left" w:pos="1170"/>
-        </w:tabs>
-        <w:rPr>
-          <w:sz w:val="22"/>
-          <w:szCs w:val="22"/>
-        </w:rPr>
-      </w:pPr>
-      <w:r>
-        <w:rPr>
-          <w:sz w:val="22"/>
-          <w:szCs w:val="22"/>
-        </w:rPr>
-        <w:tab/>
-      </w:r>
-      <w:r>
-        <w:rPr>
-          <w:sz w:val="22"/>
-          <w:szCs w:val="22"/>
-        </w:rPr>
-        <w:tab/>
-      </w:r>
-      <w:r>
-        <w:rPr>
-          <w:sz w:val="22"/>
-          <w:szCs w:val="22"/>
-        </w:rPr>
-        <w:t>•</w:t>
-      </w:r>
-      <w:r>
-        <w:rPr>
-          <w:sz w:val="22"/>
-          <w:szCs w:val="22"/>
-        </w:rPr>
-        <w:tab/>
-        <w:t>Expand and maintain suite of automated tes</w:t>
-      </w:r>
-      <w:r>
-        <w:rPr>
-          <w:sz w:val="22"/>
-          <w:szCs w:val="22"/>
-        </w:rPr>
-        <w:t xml:space="preserve">ts </w:t>
-      </w:r>
-      <w:r>
-        <w:rPr>
-          <w:sz w:val="22"/>
-          <w:szCs w:val="22"/>
-        </w:rPr>
-        <w:t xml:space="preserve">(unit, integration, </w:t>
-      </w:r>
-      <w:r>
-        <w:rPr>
-          <w:sz w:val="22"/>
-          <w:szCs w:val="22"/>
-        </w:rPr>
-        <w:t xml:space="preserve">API, system, and functional), </w:t>
-      </w:r>
-      <w:r>
-        <w:rPr>
-          <w:sz w:val="22"/>
-          <w:szCs w:val="22"/>
-        </w:rPr>
-        <w:t>striving</w:t>
-      </w:r>
-      <w:r>
-        <w:rPr>
-          <w:sz w:val="22"/>
-          <w:szCs w:val="22"/>
-        </w:rPr>
-        <w:t xml:space="preserve"> for</w:t>
-      </w:r>
-    </w:p>
-    <w:p>
-      <w:pPr>
-        <w:pStyle w:val="BodyTextIndent"/>
-        <w:tabs>
-          <w:tab w:val="clear" w:pos="1890"/>
-          <w:tab w:val="left" w:pos="450"/>
-          <w:tab w:val="left" w:pos="630"/>
-          <w:tab w:val="left" w:pos="810"/>
-          <w:tab w:val="left" w:pos="900"/>
-          <w:tab w:val="left" w:pos="990"/>
-          <w:tab w:val="left" w:pos="1170"/>
-        </w:tabs>
-        <w:rPr>
-          <w:sz w:val="22"/>
-          <w:szCs w:val="22"/>
-        </w:rPr>
-      </w:pPr>
-      <w:r>
-        <w:rPr>
-          <w:sz w:val="22"/>
-          <w:szCs w:val="22"/>
-        </w:rPr>
-        <w:tab/>
-      </w:r>
-      <w:r>
-        <w:rPr>
-          <w:sz w:val="22"/>
-          <w:szCs w:val="22"/>
-        </w:rPr>
-        <w:tab/>
-      </w:r>
-      <w:r>
-        <w:rPr>
-          <w:sz w:val="22"/>
-          <w:szCs w:val="22"/>
-        </w:rPr>
-        <w:tab/>
-        <w:t>maximum possible coverage</w:t>
-      </w:r>
-      <w:r>
-        <w:rPr>
-          <w:sz w:val="22"/>
-          <w:szCs w:val="22"/>
-        </w:rPr>
-        <w:t xml:space="preserve"> and adherence to</w:t>
-      </w:r>
-      <w:r>
-        <w:rPr>
-          <w:sz w:val="22"/>
-          <w:szCs w:val="22"/>
-        </w:rPr>
-        <w:t xml:space="preserve"> the “testing pyramid”</w:t>
-      </w:r>
-    </w:p>
-    <w:p>
-      <w:pPr>
-        <w:pStyle w:val="BodyTextIndent"/>
-        <w:tabs>
-          <w:tab w:val="clear" w:pos="1890"/>
-          <w:tab w:val="left" w:pos="450"/>
-          <w:tab w:val="left" w:pos="630"/>
-          <w:tab w:val="left" w:pos="810"/>
-          <w:tab w:val="left" w:pos="900"/>
-          <w:tab w:val="left" w:pos="990"/>
-          <w:tab w:val="left" w:pos="1170"/>
-        </w:tabs>
-        <w:rPr>
-          <w:sz w:val="22"/>
-          <w:szCs w:val="22"/>
-        </w:rPr>
-      </w:pPr>
-      <w:r>
-        <w:rPr>
-          <w:sz w:val="22"/>
-          <w:szCs w:val="22"/>
-        </w:rPr>
-        <w:tab/>
-      </w:r>
-      <w:r>
-        <w:rPr>
-          <w:sz w:val="22"/>
-          <w:szCs w:val="22"/>
-        </w:rPr>
-        <w:tab/>
-      </w:r>
-      <w:r>
-        <w:rPr>
-          <w:sz w:val="22"/>
-          <w:szCs w:val="22"/>
-        </w:rPr>
-        <w:t>•</w:t>
-      </w:r>
-      <w:r>
-        <w:rPr>
-          <w:sz w:val="22"/>
-          <w:szCs w:val="22"/>
-        </w:rPr>
-        <w:tab/>
-        <w:t xml:space="preserve">Document test cases, </w:t>
-      </w:r>
-      <w:r>
-        <w:rPr>
-          <w:sz w:val="22"/>
-          <w:szCs w:val="22"/>
-        </w:rPr>
-        <w:t>defects</w:t>
-      </w:r>
-      <w:r>
-        <w:rPr>
-          <w:sz w:val="22"/>
-          <w:szCs w:val="22"/>
-        </w:rPr>
-        <w:t>, and possible inconsistencies</w:t>
-      </w:r>
-      <w:r>
-        <w:rPr>
-          <w:sz w:val="22"/>
-          <w:szCs w:val="22"/>
-        </w:rPr>
-        <w:t xml:space="preserve"> between the requirements and the system</w:t>
-      </w:r>
-    </w:p>
-    <w:p>
-      <w:pPr>
-        <w:pStyle w:val="BodyTextIndent"/>
-        <w:tabs>
-          <w:tab w:val="clear" w:pos="1620"/>
-          <w:tab w:val="clear" w:pos="1890"/>
-          <w:tab w:val="clear" w:pos="5040"/>
-          <w:tab w:val="clear" w:pos="5760"/>
-          <w:tab w:val="clear" w:pos="6480"/>
-          <w:tab w:val="clear" w:pos="7200"/>
-          <w:tab w:val="clear" w:pos="7920"/>
-          <w:tab w:val="clear" w:pos="8640"/>
-          <w:tab w:val="clear" w:pos="9360"/>
-          <w:tab w:val="clear" w:pos="10080"/>
-          <w:tab w:val="clear" w:pos="10800"/>
-          <w:tab w:val="clear" w:pos="11520"/>
-          <w:tab w:val="clear" w:pos="12240"/>
-          <w:tab w:val="clear" w:pos="12960"/>
-          <w:tab w:val="clear" w:pos="13680"/>
-          <w:tab w:val="clear" w:pos="14400"/>
-          <w:tab w:val="clear" w:pos="15120"/>
-          <w:tab w:val="clear" w:pos="15840"/>
-          <w:tab w:val="clear" w:pos="16560"/>
-          <w:tab w:val="clear" w:pos="17280"/>
-          <w:tab w:val="clear" w:pos="18000"/>
-          <w:tab w:val="clear" w:pos="18720"/>
-        </w:tabs>
-        <w:rPr>
-          <w:rFonts w:ascii="Times New Roman Bold" w:hAnsi="Times New Roman Bold"/>
-          <w:b/>
-          <w:sz w:val="8"/>
-          <w:szCs w:val="8"/>
+          <w:sz w:val="6"/>
+          <w:szCs w:val="6"/>
         </w:rPr>
       </w:pPr>
       <w:r>
@@ -2446,195 +2611,16 @@
         </w:tabs>
         <w:ind w:left="1890" w:hanging="1890"/>
         <w:rPr>
-          <w:sz w:val="22"/>
-          <w:szCs w:val="22"/>
-        </w:rPr>
-      </w:pPr>
-      <w:r>
-        <w:rPr>
           <w:b/>
-          <w:sz w:val="22"/>
-          <w:szCs w:val="22"/>
-        </w:rPr>
-        <w:tab/>
-      </w:r>
-      <w:r>
-        <w:rPr>
-          <w:sz w:val="22"/>
-          <w:szCs w:val="22"/>
-        </w:rPr>
-        <w:t xml:space="preserve">Product Quality </w:t>
-      </w:r>
-      <w:r>
-        <w:rPr>
-          <w:sz w:val="22"/>
-          <w:szCs w:val="22"/>
-        </w:rPr>
-        <w:t>Analyst/</w:t>
-      </w:r>
-      <w:r>
-        <w:rPr>
-          <w:sz w:val="22"/>
-          <w:szCs w:val="22"/>
-        </w:rPr>
-        <w:t xml:space="preserve">Intern, May 2014 – </w:t>
-      </w:r>
-      <w:r>
-        <w:rPr>
-          <w:sz w:val="22"/>
-          <w:szCs w:val="22"/>
-        </w:rPr>
-        <w:t>December 2014</w:t>
-      </w:r>
-    </w:p>
-    <w:p>
-      <w:pPr>
-        <w:pStyle w:val="BodyTextIndent"/>
-        <w:tabs>
-          <w:tab w:val="clear" w:pos="1890"/>
-          <w:tab w:val="left" w:pos="450"/>
-          <w:tab w:val="left" w:pos="630"/>
-          <w:tab w:val="left" w:pos="810"/>
-          <w:tab w:val="left" w:pos="900"/>
-          <w:tab w:val="left" w:pos="990"/>
-          <w:tab w:val="left" w:pos="1170"/>
-        </w:tabs>
-        <w:rPr>
-          <w:sz w:val="22"/>
-          <w:szCs w:val="22"/>
-        </w:rPr>
-      </w:pPr>
-      <w:r>
-        <w:rPr>
-          <w:sz w:val="22"/>
-          <w:szCs w:val="22"/>
-        </w:rPr>
-        <w:tab/>
-      </w:r>
-      <w:r>
-        <w:rPr>
-          <w:sz w:val="22"/>
-          <w:szCs w:val="22"/>
-        </w:rPr>
-        <w:tab/>
-      </w:r>
-      <w:r>
-        <w:rPr>
-          <w:sz w:val="22"/>
-          <w:szCs w:val="22"/>
-        </w:rPr>
-        <w:t>•</w:t>
-      </w:r>
-      <w:r>
-        <w:rPr>
-          <w:sz w:val="22"/>
-          <w:szCs w:val="22"/>
-        </w:rPr>
-        <w:tab/>
-        <w:t xml:space="preserve">Planned, designed, built, </w:t>
-      </w:r>
-      <w:r>
-        <w:rPr>
-          <w:sz w:val="22"/>
-          <w:szCs w:val="22"/>
-        </w:rPr>
-        <w:t xml:space="preserve">tested </w:t>
-      </w:r>
-      <w:r>
-        <w:rPr>
-          <w:sz w:val="22"/>
-          <w:szCs w:val="22"/>
-        </w:rPr>
-        <w:t>and maintained data-oriented web applications using Python/Django</w:t>
-      </w:r>
-    </w:p>
-    <w:p>
-      <w:pPr>
-        <w:pStyle w:val="BodyTextIndent"/>
-        <w:tabs>
-          <w:tab w:val="clear" w:pos="1890"/>
-          <w:tab w:val="left" w:pos="450"/>
-          <w:tab w:val="left" w:pos="630"/>
-          <w:tab w:val="left" w:pos="810"/>
-          <w:tab w:val="left" w:pos="900"/>
-          <w:tab w:val="left" w:pos="990"/>
-          <w:tab w:val="left" w:pos="1170"/>
-        </w:tabs>
-        <w:rPr>
-          <w:sz w:val="22"/>
-          <w:szCs w:val="22"/>
-        </w:rPr>
-      </w:pPr>
-      <w:r>
-        <w:rPr>
-          <w:sz w:val="22"/>
-          <w:szCs w:val="22"/>
-        </w:rPr>
-        <w:tab/>
-      </w:r>
-      <w:r>
-        <w:rPr>
-          <w:sz w:val="22"/>
-          <w:szCs w:val="22"/>
-        </w:rPr>
-        <w:tab/>
-      </w:r>
-      <w:r>
-        <w:rPr>
-          <w:sz w:val="22"/>
-          <w:szCs w:val="22"/>
-        </w:rPr>
-        <w:t>•</w:t>
-      </w:r>
-      <w:r>
-        <w:rPr>
-          <w:sz w:val="22"/>
-          <w:szCs w:val="22"/>
-        </w:rPr>
-        <w:tab/>
-        <w:t xml:space="preserve">Developed and executed test plans for a number of systems under development </w:t>
-      </w:r>
-    </w:p>
-    <w:p>
-      <w:pPr>
-        <w:pStyle w:val="BodyTextIndent"/>
-        <w:tabs>
-          <w:tab w:val="clear" w:pos="1620"/>
-          <w:tab w:val="clear" w:pos="1890"/>
-          <w:tab w:val="clear" w:pos="5040"/>
-          <w:tab w:val="clear" w:pos="5760"/>
-          <w:tab w:val="clear" w:pos="6480"/>
-          <w:tab w:val="clear" w:pos="7200"/>
-          <w:tab w:val="clear" w:pos="7920"/>
-          <w:tab w:val="clear" w:pos="8640"/>
-          <w:tab w:val="clear" w:pos="9360"/>
-          <w:tab w:val="clear" w:pos="10080"/>
-          <w:tab w:val="clear" w:pos="10800"/>
-          <w:tab w:val="clear" w:pos="11520"/>
-          <w:tab w:val="clear" w:pos="12240"/>
-          <w:tab w:val="clear" w:pos="12960"/>
-          <w:tab w:val="clear" w:pos="13680"/>
-          <w:tab w:val="clear" w:pos="14400"/>
-          <w:tab w:val="clear" w:pos="15120"/>
-          <w:tab w:val="clear" w:pos="15840"/>
-          <w:tab w:val="clear" w:pos="16560"/>
-          <w:tab w:val="clear" w:pos="17280"/>
-          <w:tab w:val="clear" w:pos="18000"/>
-          <w:tab w:val="clear" w:pos="18720"/>
-        </w:tabs>
-        <w:rPr>
-          <w:rFonts w:ascii="Times New Roman Bold" w:hAnsi="Times New Roman Bold"/>
+          <w:sz w:val="2"/>
+          <w:szCs w:val="2"/>
+        </w:rPr>
+      </w:pPr>
+      <w:r>
+        <w:rPr>
           <w:b/>
-          <w:sz w:val="8"/>
-          <w:szCs w:val="8"/>
-        </w:rPr>
-      </w:pPr>
-      <w:r>
-        <w:rPr>
-          <w:rFonts w:ascii="Times New Roman Bold" w:hAnsi="Times New Roman Bold"/>
-          <w:b/>
-          <w:sz w:val="8"/>
-          <w:szCs w:val="8"/>
+          <w:sz w:val="23"/>
+          <w:szCs w:val="23"/>
         </w:rPr>
         <w:tab/>
       </w:r>
@@ -2686,27 +2672,211 @@
       </w:r>
       <w:r>
         <w:rPr>
+          <w:sz w:val="22"/>
+          <w:szCs w:val="22"/>
+        </w:rPr>
+        <w:t xml:space="preserve">Product Quality </w:t>
+      </w:r>
+      <w:r>
+        <w:rPr>
+          <w:sz w:val="22"/>
+          <w:szCs w:val="22"/>
+        </w:rPr>
+        <w:t>Analyst/</w:t>
+      </w:r>
+      <w:r>
+        <w:rPr>
+          <w:sz w:val="22"/>
+          <w:szCs w:val="22"/>
+        </w:rPr>
+        <w:t xml:space="preserve">Intern, May 2014 – </w:t>
+      </w:r>
+      <w:r>
+        <w:rPr>
+          <w:sz w:val="22"/>
+          <w:szCs w:val="22"/>
+        </w:rPr>
+        <w:t>December 2014</w:t>
+      </w:r>
+    </w:p>
+    <w:p>
+      <w:pPr>
+        <w:pStyle w:val="BodyTextIndent"/>
+        <w:tabs>
+          <w:tab w:val="clear" w:pos="1890"/>
+          <w:tab w:val="left" w:pos="450"/>
+          <w:tab w:val="left" w:pos="630"/>
+          <w:tab w:val="left" w:pos="810"/>
+          <w:tab w:val="left" w:pos="900"/>
+          <w:tab w:val="left" w:pos="990"/>
+          <w:tab w:val="left" w:pos="1170"/>
+        </w:tabs>
+        <w:rPr>
+          <w:sz w:val="22"/>
+          <w:szCs w:val="22"/>
+        </w:rPr>
+      </w:pPr>
+      <w:r>
+        <w:rPr>
+          <w:sz w:val="22"/>
+          <w:szCs w:val="22"/>
+        </w:rPr>
+        <w:tab/>
+      </w:r>
+      <w:r>
+        <w:rPr>
+          <w:sz w:val="22"/>
+          <w:szCs w:val="22"/>
+        </w:rPr>
+        <w:tab/>
+      </w:r>
+      <w:r>
+        <w:rPr>
+          <w:sz w:val="22"/>
+          <w:szCs w:val="22"/>
+        </w:rPr>
+        <w:t>•</w:t>
+      </w:r>
+      <w:r>
+        <w:rPr>
+          <w:sz w:val="22"/>
+          <w:szCs w:val="22"/>
+        </w:rPr>
+        <w:tab/>
+        <w:t xml:space="preserve">Planned, designed, built, </w:t>
+      </w:r>
+      <w:r>
+        <w:rPr>
+          <w:sz w:val="22"/>
+          <w:szCs w:val="22"/>
+        </w:rPr>
+        <w:t xml:space="preserve">tested </w:t>
+      </w:r>
+      <w:r>
+        <w:rPr>
+          <w:sz w:val="22"/>
+          <w:szCs w:val="22"/>
+        </w:rPr>
+        <w:t>and maintained data-oriented web applications using Python/Django</w:t>
+      </w:r>
+    </w:p>
+    <w:p>
+      <w:pPr>
+        <w:pStyle w:val="BodyTextIndent"/>
+        <w:tabs>
+          <w:tab w:val="clear" w:pos="1890"/>
+          <w:tab w:val="left" w:pos="450"/>
+          <w:tab w:val="left" w:pos="630"/>
+          <w:tab w:val="left" w:pos="810"/>
+          <w:tab w:val="left" w:pos="900"/>
+          <w:tab w:val="left" w:pos="990"/>
+          <w:tab w:val="left" w:pos="1170"/>
+        </w:tabs>
+        <w:rPr>
+          <w:sz w:val="22"/>
+          <w:szCs w:val="22"/>
+        </w:rPr>
+      </w:pPr>
+      <w:r>
+        <w:rPr>
+          <w:sz w:val="22"/>
+          <w:szCs w:val="22"/>
+        </w:rPr>
+        <w:tab/>
+      </w:r>
+      <w:r>
+        <w:rPr>
+          <w:sz w:val="22"/>
+          <w:szCs w:val="22"/>
+        </w:rPr>
+        <w:tab/>
+      </w:r>
+      <w:r>
+        <w:rPr>
+          <w:sz w:val="22"/>
+          <w:szCs w:val="22"/>
+        </w:rPr>
+        <w:t>•</w:t>
+      </w:r>
+      <w:r>
+        <w:rPr>
+          <w:sz w:val="22"/>
+          <w:szCs w:val="22"/>
+        </w:rPr>
+        <w:tab/>
+        <w:t xml:space="preserve">Developed and executed test plans for a number of </w:t>
+      </w:r>
+      <w:r>
+        <w:rPr>
+          <w:sz w:val="22"/>
+          <w:szCs w:val="22"/>
+        </w:rPr>
+        <w:t>applications</w:t>
+      </w:r>
+      <w:r>
+        <w:rPr>
+          <w:sz w:val="22"/>
+          <w:szCs w:val="22"/>
+        </w:rPr>
+        <w:t xml:space="preserve"> under</w:t>
+      </w:r>
+      <w:r>
+        <w:rPr>
+          <w:sz w:val="22"/>
+          <w:szCs w:val="22"/>
+        </w:rPr>
+        <w:t>going</w:t>
+      </w:r>
+      <w:r>
+        <w:rPr>
+          <w:sz w:val="22"/>
+          <w:szCs w:val="22"/>
+        </w:rPr>
+        <w:t xml:space="preserve"> development </w:t>
+      </w:r>
+    </w:p>
+    <w:p>
+      <w:pPr>
+        <w:pStyle w:val="BodyTextIndent"/>
+        <w:tabs>
+          <w:tab w:val="clear" w:pos="1620"/>
+          <w:tab w:val="clear" w:pos="1890"/>
+          <w:tab w:val="clear" w:pos="5040"/>
+          <w:tab w:val="clear" w:pos="5760"/>
+          <w:tab w:val="clear" w:pos="6480"/>
+          <w:tab w:val="clear" w:pos="7200"/>
+          <w:tab w:val="clear" w:pos="7920"/>
+          <w:tab w:val="clear" w:pos="8640"/>
+          <w:tab w:val="clear" w:pos="9360"/>
+          <w:tab w:val="clear" w:pos="10080"/>
+          <w:tab w:val="clear" w:pos="10800"/>
+          <w:tab w:val="clear" w:pos="11520"/>
+          <w:tab w:val="clear" w:pos="12240"/>
+          <w:tab w:val="clear" w:pos="12960"/>
+          <w:tab w:val="clear" w:pos="13680"/>
+          <w:tab w:val="clear" w:pos="14400"/>
+          <w:tab w:val="clear" w:pos="15120"/>
+          <w:tab w:val="clear" w:pos="15840"/>
+          <w:tab w:val="clear" w:pos="16560"/>
+          <w:tab w:val="clear" w:pos="17280"/>
+          <w:tab w:val="clear" w:pos="18000"/>
+          <w:tab w:val="clear" w:pos="18720"/>
+        </w:tabs>
+        <w:rPr>
+          <w:rFonts w:ascii="Times New Roman Bold" w:hAnsi="Times New Roman Bold"/>
           <w:b/>
-          <w:sz w:val="23"/>
-          <w:szCs w:val="23"/>
-        </w:rPr>
-        <w:t>University of Miami Department of Informat</w:t>
-      </w:r>
-      <w:r>
-        <w:rPr>
+          <w:sz w:val="6"/>
+          <w:szCs w:val="6"/>
+        </w:rPr>
+      </w:pPr>
+      <w:r>
+        <w:rPr>
+          <w:rFonts w:ascii="Times New Roman Bold" w:hAnsi="Times New Roman Bold"/>
           <w:b/>
-          <w:sz w:val="23"/>
-          <w:szCs w:val="23"/>
-        </w:rPr>
-        <w:t>ion Technology</w:t>
-      </w:r>
-      <w:r>
-        <w:rPr>
-          <w:b/>
-          <w:sz w:val="23"/>
-          <w:szCs w:val="23"/>
-        </w:rPr>
-        <w:t>, Coral Gables, FL</w:t>
+          <w:sz w:val="8"/>
+          <w:szCs w:val="8"/>
+        </w:rPr>
+        <w:tab/>
       </w:r>
     </w:p>
     <w:p>
@@ -2741,28 +2911,141 @@
         </w:tabs>
         <w:ind w:left="1890" w:hanging="1890"/>
         <w:rPr>
-          <w:sz w:val="22"/>
-          <w:szCs w:val="22"/>
-        </w:rPr>
-      </w:pPr>
-      <w:r>
-        <w:rPr>
           <w:b/>
-          <w:sz w:val="22"/>
-          <w:szCs w:val="22"/>
-        </w:rPr>
-        <w:tab/>
-      </w:r>
-      <w:r>
-        <w:rPr>
-          <w:sz w:val="22"/>
-          <w:szCs w:val="22"/>
-        </w:rPr>
-        <w:t>Computer Lab Manager</w:t>
-      </w:r>
+          <w:sz w:val="23"/>
+          <w:szCs w:val="23"/>
+        </w:rPr>
+      </w:pPr>
       <w:r>
         <w:rPr>
           <w:b/>
+          <w:sz w:val="23"/>
+          <w:szCs w:val="23"/>
+        </w:rPr>
+        <w:tab/>
+      </w:r>
+      <w:r>
+        <w:rPr>
+          <w:b/>
+          <w:sz w:val="23"/>
+          <w:szCs w:val="23"/>
+        </w:rPr>
+        <w:t>University of Miami Department of Informat</w:t>
+      </w:r>
+      <w:r>
+        <w:rPr>
+          <w:b/>
+          <w:sz w:val="23"/>
+          <w:szCs w:val="23"/>
+        </w:rPr>
+        <w:t>ion Technology</w:t>
+      </w:r>
+      <w:r>
+        <w:rPr>
+          <w:b/>
+          <w:sz w:val="23"/>
+          <w:szCs w:val="23"/>
+        </w:rPr>
+        <w:t>, Coral Gables, FL</w:t>
+      </w:r>
+    </w:p>
+    <w:p>
+      <w:pPr>
+        <w:tabs>
+          <w:tab w:val="left" w:pos="-1080"/>
+          <w:tab w:val="left" w:pos="-720"/>
+          <w:tab w:val="left" w:pos="450"/>
+          <w:tab w:val="left" w:pos="720"/>
+          <w:tab w:val="left" w:pos="990"/>
+          <w:tab w:val="left" w:pos="1620"/>
+          <w:tab w:val="left" w:pos="5040"/>
+          <w:tab w:val="left" w:pos="5760"/>
+          <w:tab w:val="left" w:pos="6480"/>
+          <w:tab w:val="left" w:pos="7200"/>
+          <w:tab w:val="left" w:pos="7920"/>
+          <w:tab w:val="left" w:pos="8640"/>
+          <w:tab w:val="left" w:pos="9360"/>
+          <w:tab w:val="left" w:pos="10080"/>
+          <w:tab w:val="left" w:pos="10800"/>
+          <w:tab w:val="left" w:pos="11520"/>
+          <w:tab w:val="left" w:pos="12240"/>
+          <w:tab w:val="left" w:pos="12960"/>
+          <w:tab w:val="left" w:pos="13680"/>
+          <w:tab w:val="left" w:pos="14400"/>
+          <w:tab w:val="left" w:pos="15120"/>
+          <w:tab w:val="left" w:pos="15840"/>
+          <w:tab w:val="left" w:pos="16560"/>
+          <w:tab w:val="left" w:pos="17280"/>
+          <w:tab w:val="left" w:pos="18000"/>
+          <w:tab w:val="left" w:pos="18720"/>
+        </w:tabs>
+        <w:ind w:left="1890" w:hanging="1890"/>
+        <w:rPr>
+          <w:sz w:val="2"/>
+          <w:szCs w:val="2"/>
+        </w:rPr>
+      </w:pPr>
+    </w:p>
+    <w:p>
+      <w:pPr>
+        <w:tabs>
+          <w:tab w:val="left" w:pos="-1080"/>
+          <w:tab w:val="left" w:pos="-720"/>
+          <w:tab w:val="left" w:pos="450"/>
+          <w:tab w:val="left" w:pos="720"/>
+          <w:tab w:val="left" w:pos="990"/>
+          <w:tab w:val="left" w:pos="1620"/>
+          <w:tab w:val="left" w:pos="5040"/>
+          <w:tab w:val="left" w:pos="5760"/>
+          <w:tab w:val="left" w:pos="6480"/>
+          <w:tab w:val="left" w:pos="7200"/>
+          <w:tab w:val="left" w:pos="7920"/>
+          <w:tab w:val="left" w:pos="8640"/>
+          <w:tab w:val="left" w:pos="9360"/>
+          <w:tab w:val="left" w:pos="10080"/>
+          <w:tab w:val="left" w:pos="10800"/>
+          <w:tab w:val="left" w:pos="11520"/>
+          <w:tab w:val="left" w:pos="12240"/>
+          <w:tab w:val="left" w:pos="12960"/>
+          <w:tab w:val="left" w:pos="13680"/>
+          <w:tab w:val="left" w:pos="14400"/>
+          <w:tab w:val="left" w:pos="15120"/>
+          <w:tab w:val="left" w:pos="15840"/>
+          <w:tab w:val="left" w:pos="16560"/>
+          <w:tab w:val="left" w:pos="17280"/>
+          <w:tab w:val="left" w:pos="18000"/>
+          <w:tab w:val="left" w:pos="18720"/>
+        </w:tabs>
+        <w:ind w:left="1890" w:hanging="1890"/>
+        <w:rPr>
+          <w:sz w:val="22"/>
+          <w:szCs w:val="22"/>
+        </w:rPr>
+      </w:pPr>
+      <w:r>
+        <w:rPr>
+          <w:b/>
+          <w:sz w:val="23"/>
+          <w:szCs w:val="23"/>
+        </w:rPr>
+        <w:tab/>
+      </w:r>
+      <w:r>
+        <w:rPr>
+          <w:sz w:val="22"/>
+          <w:szCs w:val="22"/>
+        </w:rPr>
+        <w:t xml:space="preserve">Computer </w:t>
+      </w:r>
+      <w:r>
+        <w:rPr>
+          <w:sz w:val="22"/>
+          <w:szCs w:val="22"/>
+        </w:rPr>
+        <w:t>Lab Manager</w:t>
+      </w:r>
+      <w:r>
+        <w:rPr>
           <w:sz w:val="22"/>
           <w:szCs w:val="22"/>
         </w:rPr>
@@ -2848,7 +3131,34 @@
           <w:szCs w:val="22"/>
         </w:rPr>
         <w:tab/>
-        <w:t>Fix hardware and software issues with computers, printers, and the network in the lab</w:t>
+      </w:r>
+      <w:r>
+        <w:rPr>
+          <w:sz w:val="22"/>
+          <w:szCs w:val="22"/>
+        </w:rPr>
+        <w:t>Maintain the integrity of the</w:t>
+      </w:r>
+      <w:r>
+        <w:rPr>
+          <w:sz w:val="22"/>
+          <w:szCs w:val="22"/>
+        </w:rPr>
+        <w:t xml:space="preserve"> computers, printers, and the network </w:t>
+      </w:r>
+      <w:r>
+        <w:rPr>
+          <w:sz w:val="22"/>
+          <w:szCs w:val="22"/>
+        </w:rPr>
+        <w:t xml:space="preserve">of </w:t>
+      </w:r>
+      <w:r>
+        <w:rPr>
+          <w:sz w:val="22"/>
+          <w:szCs w:val="22"/>
+        </w:rPr>
+        <w:t>the lab</w:t>
       </w:r>
     </w:p>
     <w:p>
@@ -2864,7 +3174,6 @@
           <w:tab w:val="left" w:pos="1170"/>
         </w:tabs>
         <w:rPr>
-          <w:b/>
           <w:sz w:val="22"/>
           <w:szCs w:val="22"/>
         </w:rPr>
@@ -3043,45 +3352,19 @@
       <w:pPr>
         <w:pStyle w:val="BodyTextIndent"/>
         <w:tabs>
-          <w:tab w:val="clear" w:pos="1620"/>
           <w:tab w:val="clear" w:pos="1890"/>
-          <w:tab w:val="clear" w:pos="5040"/>
-          <w:tab w:val="clear" w:pos="5760"/>
-          <w:tab w:val="clear" w:pos="6480"/>
-          <w:tab w:val="clear" w:pos="7200"/>
-          <w:tab w:val="clear" w:pos="7920"/>
-          <w:tab w:val="clear" w:pos="8640"/>
-          <w:tab w:val="clear" w:pos="9360"/>
-          <w:tab w:val="clear" w:pos="10080"/>
-          <w:tab w:val="clear" w:pos="10800"/>
-          <w:tab w:val="clear" w:pos="11520"/>
-          <w:tab w:val="clear" w:pos="12240"/>
-          <w:tab w:val="clear" w:pos="12960"/>
-          <w:tab w:val="clear" w:pos="13680"/>
-          <w:tab w:val="clear" w:pos="14400"/>
-          <w:tab w:val="clear" w:pos="15120"/>
-          <w:tab w:val="clear" w:pos="15840"/>
-          <w:tab w:val="clear" w:pos="16560"/>
-          <w:tab w:val="clear" w:pos="17280"/>
-          <w:tab w:val="clear" w:pos="18000"/>
-          <w:tab w:val="clear" w:pos="18720"/>
-        </w:tabs>
-        <w:rPr>
-          <w:rFonts w:ascii="Times New Roman Bold" w:hAnsi="Times New Roman Bold"/>
-          <w:b/>
-          <w:sz w:val="8"/>
-          <w:szCs w:val="8"/>
-        </w:rPr>
-      </w:pPr>
-      <w:r>
-        <w:rPr>
-          <w:rFonts w:ascii="Times New Roman Bold" w:hAnsi="Times New Roman Bold"/>
-          <w:b/>
-          <w:sz w:val="8"/>
-          <w:szCs w:val="8"/>
-        </w:rPr>
-        <w:tab/>
-      </w:r>
+          <w:tab w:val="left" w:pos="450"/>
+          <w:tab w:val="left" w:pos="630"/>
+          <w:tab w:val="left" w:pos="810"/>
+          <w:tab w:val="left" w:pos="900"/>
+          <w:tab w:val="left" w:pos="990"/>
+          <w:tab w:val="left" w:pos="1170"/>
+        </w:tabs>
+        <w:rPr>
+          <w:sz w:val="6"/>
+          <w:szCs w:val="6"/>
+        </w:rPr>
+      </w:pPr>
     </w:p>
     <w:p>
       <w:pPr>
@@ -3093,14 +3376,12 @@
           <w:tab w:val="left" w:pos="990"/>
         </w:tabs>
         <w:rPr>
-          <w:b/>
-          <w:sz w:val="22"/>
-          <w:szCs w:val="22"/>
-        </w:rPr>
-      </w:pPr>
-      <w:r>
-        <w:rPr>
-          <w:b/>
+          <w:sz w:val="22"/>
+          <w:szCs w:val="22"/>
+        </w:rPr>
+      </w:pPr>
+      <w:r>
+        <w:rPr>
           <w:sz w:val="22"/>
           <w:szCs w:val="22"/>
         </w:rPr>
@@ -3171,72 +3452,6 @@
           <w:szCs w:val="22"/>
         </w:rPr>
         <w:t>, December 2011</w:t>
-      </w:r>
-    </w:p>
-    <w:p>
-      <w:pPr>
-        <w:pStyle w:val="BodyTextIndent"/>
-        <w:tabs>
-          <w:tab w:val="clear" w:pos="1890"/>
-          <w:tab w:val="left" w:pos="630"/>
-          <w:tab w:val="left" w:pos="810"/>
-          <w:tab w:val="left" w:pos="1170"/>
-          <w:tab w:val="left" w:pos="1350"/>
-        </w:tabs>
-        <w:rPr>
-          <w:sz w:val="22"/>
-          <w:szCs w:val="22"/>
-        </w:rPr>
-      </w:pPr>
-      <w:r>
-        <w:rPr>
-          <w:sz w:val="22"/>
-          <w:szCs w:val="22"/>
-        </w:rPr>
-        <w:tab/>
-        <w:t>•</w:t>
-      </w:r>
-      <w:r>
-        <w:rPr>
-          <w:sz w:val="22"/>
-          <w:szCs w:val="22"/>
-        </w:rPr>
-        <w:tab/>
-      </w:r>
-      <w:r>
-        <w:rPr>
-          <w:sz w:val="22"/>
-          <w:szCs w:val="22"/>
-        </w:rPr>
-        <w:t>Assisted</w:t>
-      </w:r>
-      <w:r>
-        <w:rPr>
-          <w:sz w:val="22"/>
-          <w:szCs w:val="22"/>
-        </w:rPr>
-        <w:t xml:space="preserve"> lab users</w:t>
-      </w:r>
-      <w:r>
-        <w:rPr>
-          <w:sz w:val="22"/>
-          <w:szCs w:val="22"/>
-        </w:rPr>
-        <w:t xml:space="preserve"> to</w:t>
-      </w:r>
-      <w:r>
-        <w:rPr>
-          <w:sz w:val="22"/>
-          <w:szCs w:val="22"/>
-        </w:rPr>
-        <w:t xml:space="preserve"> scan, copy </w:t>
-      </w:r>
-      <w:r>
-        <w:rPr>
-          <w:sz w:val="22"/>
-          <w:szCs w:val="22"/>
-        </w:rPr>
-        <w:t>and print various media</w:t>
       </w:r>
     </w:p>
     <w:p>
@@ -3531,35 +3746,7 @@
           <w:szCs w:val="22"/>
         </w:rPr>
         <w:tab/>
-        <w:t>Sigma Chi Fraternity</w:t>
-      </w:r>
-      <w:r>
-        <w:rPr>
-          <w:sz w:val="22"/>
-          <w:szCs w:val="22"/>
-        </w:rPr>
-        <w:t>, Risk Manager, W</w:t>
-      </w:r>
-      <w:r>
-        <w:rPr>
-          <w:sz w:val="22"/>
-          <w:szCs w:val="22"/>
-        </w:rPr>
-        <w:t>eb Manager, Alumni Outreach</w:t>
-      </w:r>
-      <w:r>
-        <w:rPr>
-          <w:sz w:val="22"/>
-          <w:szCs w:val="22"/>
-        </w:rPr>
-        <w:t xml:space="preserve"> Coordinator</w:t>
-      </w:r>
-      <w:r>
-        <w:rPr>
-          <w:sz w:val="22"/>
-          <w:szCs w:val="22"/>
-        </w:rPr>
-        <w:t>, IFC Coordinator</w:t>
+        <w:t>Student Government, College of Arts and Sciences Senator (3 years)</w:t>
       </w:r>
     </w:p>
     <w:p>
@@ -3599,10 +3786,17 @@
       </w:pPr>
       <w:r>
         <w:rPr>
-          <w:sz w:val="22"/>
-          <w:szCs w:val="22"/>
-        </w:rPr>
-        <w:tab/>
+          <w:rStyle w:val="apple-style-span"/>
+          <w:sz w:val="22"/>
+          <w:szCs w:val="22"/>
+        </w:rPr>
+        <w:tab/>
+      </w:r>
+      <w:r>
+        <w:rPr>
+          <w:sz w:val="22"/>
+          <w:szCs w:val="22"/>
+        </w:rPr>
         <w:t>•</w:t>
       </w:r>
       <w:r>
@@ -3611,14 +3805,36 @@
           <w:szCs w:val="22"/>
         </w:rPr>
         <w:tab/>
-        <w:t>Student Government, College of Arts and Sciences Senator</w:t>
-      </w:r>
-      <w:r>
-        <w:rPr>
-          <w:sz w:val="22"/>
-          <w:szCs w:val="22"/>
-        </w:rPr>
-        <w:t xml:space="preserve"> (3 years)</w:t>
+      </w:r>
+      <w:r>
+        <w:rPr>
+          <w:sz w:val="22"/>
+          <w:szCs w:val="22"/>
+        </w:rPr>
+        <w:t xml:space="preserve">University </w:t>
+      </w:r>
+      <w:r>
+        <w:rPr>
+          <w:sz w:val="22"/>
+          <w:szCs w:val="22"/>
+        </w:rPr>
+        <w:t xml:space="preserve">and Gables Scholarships </w:t>
+      </w:r>
+      <w:r>
+        <w:rPr>
+          <w:sz w:val="22"/>
+          <w:szCs w:val="22"/>
+        </w:rPr>
+        <w:t>(Acad</w:t>
+      </w:r>
+      <w:bookmarkStart w:id="0" w:name="_GoBack"/>
+      <w:bookmarkEnd w:id="0"/>
+      <w:r>
+        <w:rPr>
+          <w:sz w:val="22"/>
+          <w:szCs w:val="22"/>
+        </w:rPr>
+        <w:t>emic Merit)</w:t>
       </w:r>
     </w:p>
     <w:p>
@@ -3658,7 +3874,6 @@
       </w:pPr>
       <w:r>
         <w:rPr>
-          <w:rStyle w:val="apple-style-span"/>
           <w:sz w:val="22"/>
           <w:szCs w:val="22"/>
         </w:rPr>
@@ -3683,14 +3898,7 @@
           <w:sz w:val="22"/>
           <w:szCs w:val="22"/>
         </w:rPr>
-        <w:t>University Scholarship</w:t>
-      </w:r>
-      <w:r>
-        <w:rPr>
-          <w:sz w:val="22"/>
-          <w:szCs w:val="22"/>
-        </w:rPr>
-        <w:t xml:space="preserve"> (Academic Merit)</w:t>
+        <w:t>Dean’s, Provost’s, President’s Roll, Magna Cum Laude</w:t>
       </w:r>
     </w:p>
     <w:p>
@@ -3723,6 +3931,10 @@
           <w:tab w:val="left" w:pos="18720"/>
         </w:tabs>
         <w:ind w:left="1890" w:hanging="1890"/>
+        <w:rPr>
+          <w:sz w:val="22"/>
+          <w:szCs w:val="22"/>
+        </w:rPr>
       </w:pPr>
       <w:r>
         <w:rPr>
@@ -3744,20 +3956,35 @@
           <w:szCs w:val="22"/>
         </w:rPr>
         <w:tab/>
-      </w:r>
-      <w:r>
-        <w:rPr>
-          <w:sz w:val="22"/>
-          <w:szCs w:val="22"/>
-        </w:rPr>
-        <w:t>Dean’s, Provost’s, President’s Honor Roll</w:t>
-      </w:r>
-      <w:r>
-        <w:rPr>
-          <w:sz w:val="22"/>
-          <w:szCs w:val="22"/>
-        </w:rPr>
-        <w:t>, Magna Cum Laude</w:t>
+        <w:t>Sigma Chi Fraternity</w:t>
+      </w:r>
+      <w:r>
+        <w:rPr>
+          <w:sz w:val="22"/>
+          <w:szCs w:val="22"/>
+        </w:rPr>
+        <w:t>, Risk Manager, W</w:t>
+      </w:r>
+      <w:r>
+        <w:rPr>
+          <w:sz w:val="22"/>
+          <w:szCs w:val="22"/>
+        </w:rPr>
+        <w:t>eb Manager, Alumni Outreach</w:t>
+      </w:r>
+      <w:r>
+        <w:rPr>
+          <w:sz w:val="22"/>
+          <w:szCs w:val="22"/>
+        </w:rPr>
+        <w:t xml:space="preserve"> Coordinator</w:t>
+      </w:r>
+      <w:r>
+        <w:rPr>
+          <w:sz w:val="22"/>
+          <w:szCs w:val="22"/>
+        </w:rPr>
+        <w:t>, IFC Coordinator</w:t>
       </w:r>
     </w:p>
     <w:sectPr>

</xml_diff>

<commit_message>
Fixed tense in resume
UM IT was in present tense.
</commit_message>
<xml_diff>
--- a/files/LouisJackCorbettResume.docx
+++ b/files/LouisJackCorbettResume.docx
@@ -411,21 +411,12 @@
         </w:rPr>
         <w:t xml:space="preserve">, </w:t>
       </w:r>
-      <w:proofErr w:type="spellStart"/>
-      <w:r>
-        <w:rPr>
-          <w:sz w:val="22"/>
-          <w:szCs w:val="22"/>
-        </w:rPr>
-        <w:t>Javascript</w:t>
-      </w:r>
-      <w:proofErr w:type="spellEnd"/>
-      <w:r>
-        <w:rPr>
-          <w:sz w:val="22"/>
-          <w:szCs w:val="22"/>
-        </w:rPr>
-        <w:t>, JQuery</w:t>
+      <w:r>
+        <w:rPr>
+          <w:sz w:val="22"/>
+          <w:szCs w:val="22"/>
+        </w:rPr>
+        <w:t>Javascript, JQuery</w:t>
       </w:r>
       <w:r>
         <w:rPr>
@@ -469,7 +460,6 @@
         </w:rPr>
         <w:t xml:space="preserve"> </w:t>
       </w:r>
-      <w:proofErr w:type="spellStart"/>
       <w:r>
         <w:rPr>
           <w:sz w:val="22"/>
@@ -477,7 +467,6 @@
         </w:rPr>
         <w:t>Git</w:t>
       </w:r>
-      <w:proofErr w:type="spellEnd"/>
     </w:p>
     <w:p>
       <w:pPr>
@@ -540,23 +529,7 @@
           <w:sz w:val="22"/>
           <w:szCs w:val="22"/>
         </w:rPr>
-        <w:t xml:space="preserve">Testing Frameworks and Tools: </w:t>
-      </w:r>
-      <w:proofErr w:type="spellStart"/>
-      <w:r>
-        <w:rPr>
-          <w:sz w:val="22"/>
-          <w:szCs w:val="22"/>
-        </w:rPr>
-        <w:t>NUnit</w:t>
-      </w:r>
-      <w:proofErr w:type="spellEnd"/>
-      <w:r>
-        <w:rPr>
-          <w:sz w:val="22"/>
-          <w:szCs w:val="22"/>
-        </w:rPr>
-        <w:t>, Jasmin, Postman</w:t>
+        <w:t>Testing Frameworks and Tools: NUnit, Jasmin, Postman</w:t>
       </w:r>
     </w:p>
     <w:p>
@@ -1180,7 +1153,21 @@
           <w:szCs w:val="22"/>
         </w:rPr>
         <w:tab/>
-        <w:t>Create and update test dataset, as well as the infrastructure to apply that dataset to test environments</w:t>
+        <w:t xml:space="preserve">Create and </w:t>
+      </w:r>
+      <w:r>
+        <w:rPr>
+          <w:sz w:val="22"/>
+          <w:szCs w:val="22"/>
+        </w:rPr>
+        <w:t>maintain</w:t>
+      </w:r>
+      <w:r>
+        <w:rPr>
+          <w:sz w:val="22"/>
+          <w:szCs w:val="22"/>
+        </w:rPr>
+        <w:t xml:space="preserve"> test dataset, as well as the infrastructure to apply that dataset to test environments</w:t>
       </w:r>
     </w:p>
     <w:p>
@@ -1573,7 +1560,14 @@
           <w:szCs w:val="22"/>
         </w:rPr>
         <w:tab/>
-        <w:t>Ensure that acceptance criteria</w:t>
+        <w:t>Ensure that</w:t>
+      </w:r>
+      <w:r>
+        <w:rPr>
+          <w:sz w:val="22"/>
+          <w:szCs w:val="22"/>
+        </w:rPr>
+        <w:t xml:space="preserve"> acceptance criteria</w:t>
       </w:r>
       <w:r>
         <w:rPr>
@@ -1933,6 +1927,8 @@
         </w:rPr>
         <w:t>Citrix Systems, Ft. Lauderdale, FL</w:t>
       </w:r>
+      <w:bookmarkStart w:id="0" w:name="_GoBack"/>
+      <w:bookmarkEnd w:id="0"/>
     </w:p>
     <w:p>
       <w:pPr>
@@ -2492,28 +2488,28 @@
           <w:sz w:val="22"/>
           <w:szCs w:val="22"/>
         </w:rPr>
-        <w:t>Maintain the integrity of the</w:t>
-      </w:r>
-      <w:r>
-        <w:rPr>
-          <w:sz w:val="22"/>
-          <w:szCs w:val="22"/>
-        </w:rPr>
-        <w:t xml:space="preserve"> computers, printers, and the network </w:t>
-      </w:r>
-      <w:r>
-        <w:rPr>
-          <w:sz w:val="22"/>
-          <w:szCs w:val="22"/>
-        </w:rPr>
-        <w:t xml:space="preserve">of </w:t>
-      </w:r>
-      <w:r>
-        <w:rPr>
-          <w:sz w:val="22"/>
-          <w:szCs w:val="22"/>
-        </w:rPr>
-        <w:t>the lab</w:t>
+        <w:t>Managed</w:t>
+      </w:r>
+      <w:r>
+        <w:rPr>
+          <w:sz w:val="22"/>
+          <w:szCs w:val="22"/>
+        </w:rPr>
+        <w:t xml:space="preserve"> and advise</w:t>
+      </w:r>
+      <w:r>
+        <w:rPr>
+          <w:sz w:val="22"/>
+          <w:szCs w:val="22"/>
+        </w:rPr>
+        <w:t>d</w:t>
+      </w:r>
+      <w:r>
+        <w:rPr>
+          <w:sz w:val="22"/>
+          <w:szCs w:val="22"/>
+        </w:rPr>
+        <w:t xml:space="preserve"> over 30 computer lab employees during their weekly shifts</w:t>
       </w:r>
     </w:p>
     <w:p>
@@ -2528,6 +2524,7 @@
           <w:tab w:val="left" w:pos="990"/>
           <w:tab w:val="left" w:pos="1170"/>
         </w:tabs>
+        <w:ind w:left="0" w:firstLine="0"/>
         <w:rPr>
           <w:sz w:val="22"/>
           <w:szCs w:val="22"/>
@@ -2566,60 +2563,21 @@
           <w:sz w:val="22"/>
           <w:szCs w:val="22"/>
         </w:rPr>
-        <w:t>Manage and advise over 30 computer lab employees during their weekly shifts</w:t>
-      </w:r>
-    </w:p>
-    <w:p>
-      <w:pPr>
-        <w:pStyle w:val="BodyTextIndent"/>
-        <w:tabs>
-          <w:tab w:val="clear" w:pos="1890"/>
-          <w:tab w:val="left" w:pos="450"/>
-          <w:tab w:val="left" w:pos="630"/>
-          <w:tab w:val="left" w:pos="810"/>
-          <w:tab w:val="left" w:pos="900"/>
-          <w:tab w:val="left" w:pos="990"/>
-          <w:tab w:val="left" w:pos="1170"/>
-        </w:tabs>
-        <w:rPr>
-          <w:sz w:val="22"/>
-          <w:szCs w:val="22"/>
-        </w:rPr>
-      </w:pPr>
-      <w:r>
-        <w:rPr>
-          <w:sz w:val="22"/>
-          <w:szCs w:val="22"/>
-        </w:rPr>
-        <w:tab/>
-      </w:r>
-      <w:r>
-        <w:rPr>
-          <w:sz w:val="22"/>
-          <w:szCs w:val="22"/>
-        </w:rPr>
-        <w:tab/>
-      </w:r>
-      <w:r>
-        <w:rPr>
-          <w:sz w:val="22"/>
-          <w:szCs w:val="22"/>
-        </w:rPr>
-        <w:t>•</w:t>
-      </w:r>
-      <w:r>
-        <w:rPr>
-          <w:sz w:val="22"/>
-          <w:szCs w:val="22"/>
-        </w:rPr>
-        <w:tab/>
-      </w:r>
-      <w:r>
-        <w:rPr>
-          <w:sz w:val="22"/>
-          <w:szCs w:val="22"/>
-        </w:rPr>
-        <w:t xml:space="preserve">Conduct weekly training meetings on </w:t>
+        <w:t>Le</w:t>
+      </w:r>
+      <w:r>
+        <w:rPr>
+          <w:sz w:val="22"/>
+          <w:szCs w:val="22"/>
+        </w:rPr>
+        <w:t>d</w:t>
+      </w:r>
+      <w:r>
+        <w:rPr>
+          <w:sz w:val="22"/>
+          <w:szCs w:val="22"/>
+        </w:rPr>
+        <w:t xml:space="preserve"> weekly training meetings on </w:t>
       </w:r>
       <w:r>
         <w:rPr>
@@ -3095,7 +3053,6 @@
           <w:szCs w:val="22"/>
         </w:rPr>
       </w:pPr>
-      <w:bookmarkStart w:id="0" w:name="_GoBack"/>
       <w:r>
         <w:rPr>
           <w:b/>
@@ -3114,7 +3071,6 @@
         <w:t>, 2014</w:t>
       </w:r>
     </w:p>
-    <w:bookmarkEnd w:id="0"/>
     <w:p>
       <w:pPr>
         <w:tabs>
@@ -3424,23 +3380,7 @@
           <w:sz w:val="22"/>
           <w:szCs w:val="22"/>
         </w:rPr>
-        <w:t xml:space="preserve">Java </w:t>
-      </w:r>
-      <w:proofErr w:type="gramStart"/>
-      <w:r>
-        <w:rPr>
-          <w:sz w:val="22"/>
-          <w:szCs w:val="22"/>
-        </w:rPr>
-        <w:t>Programming</w:t>
-      </w:r>
-      <w:proofErr w:type="gramEnd"/>
-      <w:r>
-        <w:rPr>
-          <w:sz w:val="22"/>
-          <w:szCs w:val="22"/>
-        </w:rPr>
-        <w:t xml:space="preserve"> I&amp;</w:t>
+        <w:t>Java Programming I&amp;</w:t>
       </w:r>
       <w:r>
         <w:rPr>

</xml_diff>

<commit_message>
Updated Resume to accurately reflect that most jobs were during school
Citrix would have looked like a short stint at the company had I
graduated in May — not the case at all, as I was even offered a
full-time position.
</commit_message>
<xml_diff>
--- a/files/LouisJackCorbettResume.docx
+++ b/files/LouisJackCorbettResume.docx
@@ -1166,7 +1166,6 @@
         <w:spacing w:after="66" w:line="240" w:lineRule="auto"/>
         <w:rPr>
           <w:rFonts w:ascii="Calibri" w:eastAsia="Times New Roman" w:hAnsi="Calibri" w:cs="Times New Roman"/>
-          <w:i/>
           <w:color w:val="333333"/>
           <w:sz w:val="20"/>
           <w:szCs w:val="24"/>
@@ -1326,7 +1325,6 @@
         <w:spacing w:after="66" w:line="240" w:lineRule="auto"/>
         <w:rPr>
           <w:rFonts w:ascii="Calibri" w:eastAsia="Times New Roman" w:hAnsi="Calibri" w:cs="Times New Roman"/>
-          <w:i/>
           <w:color w:val="333333"/>
           <w:sz w:val="20"/>
           <w:szCs w:val="24"/>
@@ -1432,7 +1430,6 @@
         <w:spacing w:after="66" w:line="240" w:lineRule="auto"/>
         <w:rPr>
           <w:rFonts w:ascii="Calibri" w:eastAsia="Times New Roman" w:hAnsi="Calibri" w:cs="Times New Roman"/>
-          <w:i/>
           <w:color w:val="333333"/>
           <w:sz w:val="20"/>
           <w:szCs w:val="24"/>
@@ -1493,7 +1490,6 @@
         <w:spacing w:after="66" w:line="240" w:lineRule="auto"/>
         <w:rPr>
           <w:rFonts w:ascii="Calibri" w:eastAsia="Times New Roman" w:hAnsi="Calibri" w:cs="Times New Roman"/>
-          <w:i/>
           <w:color w:val="333333"/>
           <w:sz w:val="20"/>
           <w:szCs w:val="24"/>
@@ -1516,6 +1512,15 @@
           <w:szCs w:val="24"/>
         </w:rPr>
         <w:t>aintain testing infrastructure</w:t>
+      </w:r>
+      <w:r>
+        <w:rPr>
+          <w:rFonts w:ascii="Calibri" w:eastAsia="Times New Roman" w:hAnsi="Calibri" w:cs="Times New Roman"/>
+          <w:color w:val="333333"/>
+          <w:sz w:val="20"/>
+          <w:szCs w:val="24"/>
+        </w:rPr>
+        <w:softHyphen/>
       </w:r>
     </w:p>
     <w:p>
@@ -1545,7 +1550,6 @@
         <w:spacing w:after="66" w:line="240" w:lineRule="auto"/>
         <w:rPr>
           <w:rFonts w:ascii="Calibri" w:eastAsia="Times New Roman" w:hAnsi="Calibri" w:cs="Times New Roman"/>
-          <w:i/>
           <w:color w:val="333333"/>
           <w:sz w:val="20"/>
           <w:szCs w:val="24"/>
@@ -1894,8 +1898,6 @@
         </w:rPr>
         <w:t>demonstrated</w:t>
       </w:r>
-      <w:bookmarkStart w:id="0" w:name="_GoBack"/>
-      <w:bookmarkEnd w:id="0"/>
       <w:r>
         <w:rPr>
           <w:rFonts w:ascii="Calibri" w:eastAsia="Times New Roman" w:hAnsi="Calibri" w:cs="Times New Roman"/>
@@ -2106,7 +2108,31 @@
           <w:sz w:val="18"/>
           <w:szCs w:val="24"/>
         </w:rPr>
-        <w:t xml:space="preserve"> (Part time)</w:t>
+        <w:t xml:space="preserve"> </w:t>
+      </w:r>
+      <w:r>
+        <w:rPr>
+          <w:rFonts w:ascii="Calibri" w:eastAsia="Times New Roman" w:hAnsi="Calibri" w:cs="Times New Roman"/>
+          <w:b/>
+          <w:caps/>
+          <w:color w:val="333333"/>
+          <w:sz w:val="18"/>
+          <w:szCs w:val="24"/>
+        </w:rPr>
+        <w:t>(DURING SCHOOL</w:t>
+      </w:r>
+      <w:bookmarkStart w:id="0" w:name="_GoBack"/>
+      <w:bookmarkEnd w:id="0"/>
+      <w:r>
+        <w:rPr>
+          <w:rFonts w:ascii="Calibri" w:eastAsia="Times New Roman" w:hAnsi="Calibri" w:cs="Times New Roman"/>
+          <w:b/>
+          <w:caps/>
+          <w:color w:val="333333"/>
+          <w:sz w:val="18"/>
+          <w:szCs w:val="24"/>
+        </w:rPr>
+        <w:t>)</w:t>
       </w:r>
       <w:r>
         <w:rPr>
@@ -2247,6 +2273,28 @@
           <w:sz w:val="18"/>
           <w:szCs w:val="24"/>
         </w:rPr>
+        <w:t xml:space="preserve"> </w:t>
+      </w:r>
+      <w:r>
+        <w:rPr>
+          <w:rFonts w:ascii="Calibri" w:eastAsia="Times New Roman" w:hAnsi="Calibri" w:cs="Times New Roman"/>
+          <w:b/>
+          <w:caps/>
+          <w:color w:val="333333"/>
+          <w:sz w:val="18"/>
+          <w:szCs w:val="24"/>
+        </w:rPr>
+        <w:t>(DURING SCHOOL)</w:t>
+      </w:r>
+      <w:r>
+        <w:rPr>
+          <w:rFonts w:ascii="Calibri" w:eastAsia="Times New Roman" w:hAnsi="Calibri" w:cs="Times New Roman"/>
+          <w:b/>
+          <w:caps/>
+          <w:color w:val="333333"/>
+          <w:sz w:val="18"/>
+          <w:szCs w:val="24"/>
+        </w:rPr>
         <w:t>,</w:t>
       </w:r>
       <w:r>
@@ -2620,7 +2668,40 @@
           <w:sz w:val="18"/>
           <w:szCs w:val="24"/>
         </w:rPr>
-        <w:t xml:space="preserve">Computer lab manager,  </w:t>
+        <w:t>Computer lab manager</w:t>
+      </w:r>
+      <w:r>
+        <w:rPr>
+          <w:rFonts w:ascii="Calibri" w:eastAsia="Times New Roman" w:hAnsi="Calibri" w:cs="Times New Roman"/>
+          <w:b/>
+          <w:caps/>
+          <w:color w:val="333333"/>
+          <w:sz w:val="18"/>
+          <w:szCs w:val="24"/>
+        </w:rPr>
+        <w:t xml:space="preserve"> </w:t>
+      </w:r>
+      <w:r>
+        <w:rPr>
+          <w:rFonts w:ascii="Calibri" w:eastAsia="Times New Roman" w:hAnsi="Calibri" w:cs="Times New Roman"/>
+          <w:b/>
+          <w:caps/>
+          <w:color w:val="333333"/>
+          <w:sz w:val="18"/>
+          <w:szCs w:val="24"/>
+        </w:rPr>
+        <w:t>(DURING SCHOOL)</w:t>
+      </w:r>
+      <w:r>
+        <w:rPr>
+          <w:rFonts w:ascii="Calibri" w:eastAsia="Times New Roman" w:hAnsi="Calibri" w:cs="Times New Roman"/>
+          <w:b/>
+          <w:caps/>
+          <w:color w:val="333333"/>
+          <w:sz w:val="18"/>
+          <w:szCs w:val="24"/>
+        </w:rPr>
+        <w:t xml:space="preserve">,  </w:t>
       </w:r>
       <w:r>
         <w:rPr>
@@ -2751,6 +2832,28 @@
           <w:szCs w:val="24"/>
         </w:rPr>
         <w:t>COMPUTER LAB ASSISTANT</w:t>
+      </w:r>
+      <w:r>
+        <w:rPr>
+          <w:rFonts w:ascii="Calibri" w:eastAsia="Times New Roman" w:hAnsi="Calibri" w:cs="Times New Roman"/>
+          <w:b/>
+          <w:caps/>
+          <w:color w:val="333333"/>
+          <w:sz w:val="18"/>
+          <w:szCs w:val="24"/>
+        </w:rPr>
+        <w:t xml:space="preserve"> </w:t>
+      </w:r>
+      <w:r>
+        <w:rPr>
+          <w:rFonts w:ascii="Calibri" w:eastAsia="Times New Roman" w:hAnsi="Calibri" w:cs="Times New Roman"/>
+          <w:b/>
+          <w:caps/>
+          <w:color w:val="333333"/>
+          <w:sz w:val="18"/>
+          <w:szCs w:val="24"/>
+        </w:rPr>
+        <w:t>(DURING SCHOOL)</w:t>
       </w:r>
       <w:r>
         <w:rPr>
@@ -3251,7 +3354,27 @@
           <w:sz w:val="20"/>
           <w:szCs w:val="24"/>
         </w:rPr>
-        <w:t>University of Miami, Coral Gables, FL – 2014</w:t>
+        <w:t xml:space="preserve">University of Miami, Coral Gables, FL – </w:t>
+      </w:r>
+      <w:r>
+        <w:rPr>
+          <w:rFonts w:ascii="Calibri" w:eastAsia="Times New Roman" w:hAnsi="Calibri" w:cs="Times New Roman"/>
+          <w:b/>
+          <w:color w:val="auto"/>
+          <w:sz w:val="20"/>
+          <w:szCs w:val="24"/>
+        </w:rPr>
+        <w:t xml:space="preserve">Dec </w:t>
+      </w:r>
+      <w:r>
+        <w:rPr>
+          <w:rFonts w:ascii="Calibri" w:eastAsia="Times New Roman" w:hAnsi="Calibri" w:cs="Times New Roman"/>
+          <w:b/>
+          <w:color w:val="auto"/>
+          <w:sz w:val="20"/>
+          <w:szCs w:val="24"/>
+        </w:rPr>
+        <w:t>2014</w:t>
       </w:r>
     </w:p>
     <w:p>
@@ -6224,7 +6347,7 @@
 </file>
 
 <file path=customXml/itemProps1.xml><?xml version="1.0" encoding="utf-8"?>
-<ds:datastoreItem xmlns:ds="http://schemas.openxmlformats.org/officeDocument/2006/customXml" ds:itemID="{C975902E-62D1-554D-92E1-FD8D5A940A8E}">
+<ds:datastoreItem xmlns:ds="http://schemas.openxmlformats.org/officeDocument/2006/customXml" ds:itemID="{4AE6129A-DBF2-4F48-8F32-48DAEB1CD805}">
   <ds:schemaRefs>
     <ds:schemaRef ds:uri="http://schemas.openxmlformats.org/officeDocument/2006/bibliography"/>
   </ds:schemaRefs>

</xml_diff>

<commit_message>
Added Image Tracking and Updated Resume
</commit_message>
<xml_diff>
--- a/files/LouisJackCorbettResume.docx
+++ b/files/LouisJackCorbettResume.docx
@@ -75,6 +75,7 @@
           <w:szCs w:val="19"/>
         </w:rPr>
       </w:pPr>
+      <w:proofErr w:type="gramStart"/>
       <w:r>
         <w:rPr>
           <w:rFonts w:ascii="Calibri" w:eastAsia="Calibri" w:hAnsi="Calibri" w:cs="Calibri"/>
@@ -113,6 +114,7 @@
         </w:rPr>
         <w:t>louis.john.corbett@gmail.com</w:t>
       </w:r>
+      <w:proofErr w:type="gramEnd"/>
       <w:r>
         <w:rPr>
           <w:rFonts w:ascii="Calibri" w:eastAsia="Calibri" w:hAnsi="Calibri" w:cs="Calibri"/>
@@ -431,7 +433,7 @@
           <w:sz w:val="20"/>
           <w:szCs w:val="24"/>
         </w:rPr>
-        <w:t>Java, SQL, Mongo, Git</w:t>
+        <w:t>Java, SQL, M</w:t>
       </w:r>
       <w:r>
         <w:rPr>
@@ -441,7 +443,7 @@
           <w:sz w:val="20"/>
           <w:szCs w:val="24"/>
         </w:rPr>
-        <w:t xml:space="preserve"> </w:t>
+        <w:t>ongo</w:t>
       </w:r>
       <w:r>
         <w:rPr>
@@ -451,7 +453,7 @@
           <w:sz w:val="20"/>
           <w:szCs w:val="24"/>
         </w:rPr>
-        <w:t>and basic C/C++, Python</w:t>
+        <w:t>DB</w:t>
       </w:r>
       <w:r>
         <w:rPr>
@@ -461,7 +463,57 @@
           <w:sz w:val="20"/>
           <w:szCs w:val="24"/>
         </w:rPr>
-        <w:t xml:space="preserve"> and JavaScript</w:t>
+        <w:t>, Git</w:t>
+      </w:r>
+      <w:r>
+        <w:rPr>
+          <w:rFonts w:ascii="Calibri" w:eastAsia="Calibri" w:hAnsi="Calibri" w:cs="Calibri"/>
+          <w:bCs/>
+          <w:color w:val="444444"/>
+          <w:sz w:val="20"/>
+          <w:szCs w:val="24"/>
+        </w:rPr>
+        <w:t xml:space="preserve"> </w:t>
+      </w:r>
+      <w:r>
+        <w:rPr>
+          <w:rFonts w:ascii="Calibri" w:eastAsia="Calibri" w:hAnsi="Calibri" w:cs="Calibri"/>
+          <w:bCs/>
+          <w:color w:val="444444"/>
+          <w:sz w:val="20"/>
+          <w:szCs w:val="24"/>
+        </w:rPr>
+        <w:t>and basic C/C++, Python</w:t>
+      </w:r>
+      <w:r>
+        <w:rPr>
+          <w:rFonts w:ascii="Calibri" w:eastAsia="Calibri" w:hAnsi="Calibri" w:cs="Calibri"/>
+          <w:bCs/>
+          <w:color w:val="444444"/>
+          <w:sz w:val="20"/>
+          <w:szCs w:val="24"/>
+        </w:rPr>
+        <w:t xml:space="preserve">, </w:t>
+      </w:r>
+      <w:r>
+        <w:rPr>
+          <w:rFonts w:ascii="Calibri" w:eastAsia="Calibri" w:hAnsi="Calibri" w:cs="Calibri"/>
+          <w:bCs/>
+          <w:color w:val="444444"/>
+          <w:sz w:val="20"/>
+          <w:szCs w:val="24"/>
+        </w:rPr>
+        <w:t>JavaScript</w:t>
+      </w:r>
+      <w:r>
+        <w:rPr>
+          <w:rFonts w:ascii="Calibri" w:eastAsia="Calibri" w:hAnsi="Calibri" w:cs="Calibri"/>
+          <w:bCs/>
+          <w:color w:val="444444"/>
+          <w:sz w:val="20"/>
+          <w:szCs w:val="24"/>
+        </w:rPr>
+        <w:t>, RabbitMQ</w:t>
       </w:r>
     </w:p>
     <w:p>
@@ -513,7 +565,7 @@
           <w:sz w:val="20"/>
           <w:szCs w:val="24"/>
         </w:rPr>
-        <w:t xml:space="preserve">Microsoft SQL Server, Eclipse, MongoChef, </w:t>
+        <w:t>Eclipse</w:t>
       </w:r>
       <w:r>
         <w:rPr>
@@ -523,7 +575,57 @@
           <w:sz w:val="20"/>
           <w:szCs w:val="24"/>
         </w:rPr>
+        <w:t>, Microsoft SQL Server</w:t>
+      </w:r>
+      <w:r>
+        <w:rPr>
+          <w:rFonts w:ascii="Calibri" w:eastAsia="Calibri" w:hAnsi="Calibri" w:cs="Calibri"/>
+          <w:bCs/>
+          <w:color w:val="444444"/>
+          <w:sz w:val="20"/>
+          <w:szCs w:val="24"/>
+        </w:rPr>
+        <w:t xml:space="preserve">, MongoChef, </w:t>
+      </w:r>
+      <w:r>
+        <w:rPr>
+          <w:rFonts w:ascii="Calibri" w:eastAsia="Calibri" w:hAnsi="Calibri" w:cs="Calibri"/>
+          <w:bCs/>
+          <w:color w:val="444444"/>
+          <w:sz w:val="20"/>
+          <w:szCs w:val="24"/>
+        </w:rPr>
         <w:t>JIRA, Confluence</w:t>
+      </w:r>
+      <w:r>
+        <w:rPr>
+          <w:rFonts w:ascii="Calibri" w:eastAsia="Calibri" w:hAnsi="Calibri" w:cs="Calibri"/>
+          <w:bCs/>
+          <w:color w:val="444444"/>
+          <w:sz w:val="20"/>
+          <w:szCs w:val="24"/>
+        </w:rPr>
+        <w:t>, TeamCity</w:t>
+      </w:r>
+      <w:r>
+        <w:rPr>
+          <w:rFonts w:ascii="Calibri" w:eastAsia="Calibri" w:hAnsi="Calibri" w:cs="Calibri"/>
+          <w:bCs/>
+          <w:color w:val="444444"/>
+          <w:sz w:val="20"/>
+          <w:szCs w:val="24"/>
+        </w:rPr>
+        <w:t>, Stash</w:t>
+      </w:r>
+      <w:r>
+        <w:rPr>
+          <w:rFonts w:ascii="Calibri" w:eastAsia="Calibri" w:hAnsi="Calibri" w:cs="Calibri"/>
+          <w:bCs/>
+          <w:color w:val="444444"/>
+          <w:sz w:val="20"/>
+          <w:szCs w:val="24"/>
+        </w:rPr>
+        <w:t>/BitBucket</w:t>
       </w:r>
     </w:p>
     <w:p>
@@ -567,6 +669,8 @@
         </w:rPr>
         <w:t>, Android</w:t>
       </w:r>
+      <w:bookmarkStart w:id="0" w:name="_GoBack"/>
+      <w:bookmarkEnd w:id="0"/>
     </w:p>
     <w:p>
       <w:pPr>
@@ -730,7 +834,7 @@
           <w:sz w:val="20"/>
           <w:szCs w:val="24"/>
         </w:rPr>
-        <w:t>NUnit, Jasmin, Postman</w:t>
+        <w:t>NUnit, Postman</w:t>
       </w:r>
       <w:r>
         <w:rPr>
@@ -740,7 +844,57 @@
           <w:sz w:val="20"/>
           <w:szCs w:val="24"/>
         </w:rPr>
-        <w:t>, Selenium</w:t>
+        <w:t>, Jasmin</w:t>
+      </w:r>
+      <w:r>
+        <w:rPr>
+          <w:rFonts w:ascii="Calibri" w:eastAsia="Calibri" w:hAnsi="Calibri" w:cs="Calibri"/>
+          <w:bCs/>
+          <w:color w:val="444444"/>
+          <w:sz w:val="20"/>
+          <w:szCs w:val="24"/>
+        </w:rPr>
+        <w:t>,</w:t>
+      </w:r>
+      <w:r>
+        <w:rPr>
+          <w:rFonts w:ascii="Calibri" w:eastAsia="Calibri" w:hAnsi="Calibri" w:cs="Calibri"/>
+          <w:bCs/>
+          <w:color w:val="444444"/>
+          <w:sz w:val="20"/>
+          <w:szCs w:val="24"/>
+        </w:rPr>
+        <w:t xml:space="preserve"> </w:t>
+      </w:r>
+      <w:r>
+        <w:rPr>
+          <w:rFonts w:ascii="Calibri" w:eastAsia="Calibri" w:hAnsi="Calibri" w:cs="Calibri"/>
+          <w:bCs/>
+          <w:color w:val="444444"/>
+          <w:sz w:val="20"/>
+          <w:szCs w:val="24"/>
+        </w:rPr>
+        <w:t xml:space="preserve">Chrome DevTools, </w:t>
+      </w:r>
+      <w:r>
+        <w:rPr>
+          <w:rFonts w:ascii="Calibri" w:eastAsia="Calibri" w:hAnsi="Calibri" w:cs="Calibri"/>
+          <w:bCs/>
+          <w:color w:val="444444"/>
+          <w:sz w:val="20"/>
+          <w:szCs w:val="24"/>
+        </w:rPr>
+        <w:t>basic</w:t>
+      </w:r>
+      <w:r>
+        <w:rPr>
+          <w:rFonts w:ascii="Calibri" w:eastAsia="Calibri" w:hAnsi="Calibri" w:cs="Calibri"/>
+          <w:bCs/>
+          <w:color w:val="444444"/>
+          <w:sz w:val="20"/>
+          <w:szCs w:val="24"/>
+        </w:rPr>
+        <w:t xml:space="preserve"> Selenium</w:t>
       </w:r>
     </w:p>
     <w:p>
@@ -995,18 +1149,42 @@
           <w:sz w:val="18"/>
           <w:szCs w:val="24"/>
         </w:rPr>
-        <w:t>SOFTWARE TEST ENGINEER II</w:t>
-      </w:r>
-      <w:r>
-        <w:rPr>
-          <w:rFonts w:ascii="Calibri" w:eastAsia="Times New Roman" w:hAnsi="Calibri" w:cs="Times New Roman"/>
-          <w:b/>
-          <w:caps/>
-          <w:color w:val="333333"/>
-          <w:sz w:val="18"/>
-          <w:szCs w:val="24"/>
-        </w:rPr>
-        <w:t xml:space="preserve">,    </w:t>
+        <w:t xml:space="preserve">SOFTWARE TEST ENGINEER </w:t>
+      </w:r>
+      <w:proofErr w:type="gramStart"/>
+      <w:r>
+        <w:rPr>
+          <w:rFonts w:ascii="Calibri" w:eastAsia="Times New Roman" w:hAnsi="Calibri" w:cs="Times New Roman"/>
+          <w:b/>
+          <w:caps/>
+          <w:color w:val="333333"/>
+          <w:sz w:val="18"/>
+          <w:szCs w:val="24"/>
+        </w:rPr>
+        <w:t>II</w:t>
+      </w:r>
+      <w:r>
+        <w:rPr>
+          <w:rFonts w:ascii="Calibri" w:eastAsia="Times New Roman" w:hAnsi="Calibri" w:cs="Times New Roman"/>
+          <w:b/>
+          <w:caps/>
+          <w:color w:val="333333"/>
+          <w:sz w:val="18"/>
+          <w:szCs w:val="24"/>
+        </w:rPr>
+        <w:t xml:space="preserve">,   </w:t>
+      </w:r>
+      <w:proofErr w:type="gramEnd"/>
+      <w:r>
+        <w:rPr>
+          <w:rFonts w:ascii="Calibri" w:eastAsia="Times New Roman" w:hAnsi="Calibri" w:cs="Times New Roman"/>
+          <w:b/>
+          <w:caps/>
+          <w:color w:val="333333"/>
+          <w:sz w:val="18"/>
+          <w:szCs w:val="24"/>
+        </w:rPr>
+        <w:t xml:space="preserve"> </w:t>
       </w:r>
       <w:r>
         <w:rPr>
@@ -1114,18 +1292,42 @@
           <w:sz w:val="18"/>
           <w:szCs w:val="24"/>
         </w:rPr>
-        <w:t>SOFTWARE TEST ENGINEER I</w:t>
-      </w:r>
-      <w:r>
-        <w:rPr>
-          <w:rFonts w:ascii="Calibri" w:eastAsia="Times New Roman" w:hAnsi="Calibri" w:cs="Times New Roman"/>
-          <w:b/>
-          <w:caps/>
-          <w:color w:val="333333"/>
-          <w:sz w:val="18"/>
-          <w:szCs w:val="24"/>
-        </w:rPr>
-        <w:t xml:space="preserve">,    </w:t>
+        <w:t xml:space="preserve">SOFTWARE TEST ENGINEER </w:t>
+      </w:r>
+      <w:proofErr w:type="gramStart"/>
+      <w:r>
+        <w:rPr>
+          <w:rFonts w:ascii="Calibri" w:eastAsia="Times New Roman" w:hAnsi="Calibri" w:cs="Times New Roman"/>
+          <w:b/>
+          <w:caps/>
+          <w:color w:val="333333"/>
+          <w:sz w:val="18"/>
+          <w:szCs w:val="24"/>
+        </w:rPr>
+        <w:t>I</w:t>
+      </w:r>
+      <w:r>
+        <w:rPr>
+          <w:rFonts w:ascii="Calibri" w:eastAsia="Times New Roman" w:hAnsi="Calibri" w:cs="Times New Roman"/>
+          <w:b/>
+          <w:caps/>
+          <w:color w:val="333333"/>
+          <w:sz w:val="18"/>
+          <w:szCs w:val="24"/>
+        </w:rPr>
+        <w:t xml:space="preserve">,   </w:t>
+      </w:r>
+      <w:proofErr w:type="gramEnd"/>
+      <w:r>
+        <w:rPr>
+          <w:rFonts w:ascii="Calibri" w:eastAsia="Times New Roman" w:hAnsi="Calibri" w:cs="Times New Roman"/>
+          <w:b/>
+          <w:caps/>
+          <w:color w:val="333333"/>
+          <w:sz w:val="18"/>
+          <w:szCs w:val="24"/>
+        </w:rPr>
+        <w:t xml:space="preserve"> </w:t>
       </w:r>
       <w:r>
         <w:rPr>
@@ -1277,7 +1479,34 @@
           <w:sz w:val="20"/>
           <w:szCs w:val="24"/>
         </w:rPr>
-        <w:t>built with C#, mongoDB and Angular)</w:t>
+        <w:t xml:space="preserve">built with C#, </w:t>
+      </w:r>
+      <w:r>
+        <w:rPr>
+          <w:rFonts w:ascii="Calibri" w:eastAsia="Times New Roman" w:hAnsi="Calibri" w:cs="Times New Roman"/>
+          <w:color w:val="333333"/>
+          <w:sz w:val="20"/>
+          <w:szCs w:val="24"/>
+        </w:rPr>
+        <w:t xml:space="preserve">RabbitMQ, </w:t>
+      </w:r>
+      <w:r>
+        <w:rPr>
+          <w:rFonts w:ascii="Calibri" w:eastAsia="Times New Roman" w:hAnsi="Calibri" w:cs="Times New Roman"/>
+          <w:color w:val="333333"/>
+          <w:sz w:val="20"/>
+          <w:szCs w:val="24"/>
+        </w:rPr>
+        <w:t>M</w:t>
+      </w:r>
+      <w:r>
+        <w:rPr>
+          <w:rFonts w:ascii="Calibri" w:eastAsia="Times New Roman" w:hAnsi="Calibri" w:cs="Times New Roman"/>
+          <w:color w:val="333333"/>
+          <w:sz w:val="20"/>
+          <w:szCs w:val="24"/>
+        </w:rPr>
+        <w:t>ongoDB and Angular)</w:t>
       </w:r>
       <w:r>
         <w:rPr>
@@ -2108,53 +2337,53 @@
           <w:sz w:val="18"/>
           <w:szCs w:val="24"/>
         </w:rPr>
+        <w:t xml:space="preserve"> (DURING SCHOOL</w:t>
+      </w:r>
+      <w:proofErr w:type="gramStart"/>
+      <w:r>
+        <w:rPr>
+          <w:rFonts w:ascii="Calibri" w:eastAsia="Times New Roman" w:hAnsi="Calibri" w:cs="Times New Roman"/>
+          <w:b/>
+          <w:caps/>
+          <w:color w:val="333333"/>
+          <w:sz w:val="18"/>
+          <w:szCs w:val="24"/>
+        </w:rPr>
+        <w:t>)</w:t>
+      </w:r>
+      <w:r>
+        <w:rPr>
+          <w:rFonts w:ascii="Calibri" w:eastAsia="Times New Roman" w:hAnsi="Calibri" w:cs="Times New Roman"/>
+          <w:b/>
+          <w:caps/>
+          <w:color w:val="333333"/>
+          <w:sz w:val="18"/>
+          <w:szCs w:val="24"/>
+        </w:rPr>
+        <w:t>,</w:t>
+      </w:r>
+      <w:r>
+        <w:rPr>
+          <w:rFonts w:ascii="Calibri" w:eastAsia="Times New Roman" w:hAnsi="Calibri" w:cs="Times New Roman"/>
+          <w:b/>
+          <w:caps/>
+          <w:color w:val="333333"/>
+          <w:sz w:val="18"/>
+          <w:szCs w:val="24"/>
+        </w:rPr>
+        <w:t xml:space="preserve">   </w:t>
+      </w:r>
+      <w:proofErr w:type="gramEnd"/>
+      <w:r>
+        <w:rPr>
+          <w:rFonts w:ascii="Calibri" w:eastAsia="Times New Roman" w:hAnsi="Calibri" w:cs="Times New Roman"/>
+          <w:b/>
+          <w:caps/>
+          <w:color w:val="333333"/>
+          <w:sz w:val="18"/>
+          <w:szCs w:val="24"/>
+        </w:rPr>
         <w:t xml:space="preserve"> </w:t>
-      </w:r>
-      <w:r>
-        <w:rPr>
-          <w:rFonts w:ascii="Calibri" w:eastAsia="Times New Roman" w:hAnsi="Calibri" w:cs="Times New Roman"/>
-          <w:b/>
-          <w:caps/>
-          <w:color w:val="333333"/>
-          <w:sz w:val="18"/>
-          <w:szCs w:val="24"/>
-        </w:rPr>
-        <w:t>(DURING SCHOOL</w:t>
-      </w:r>
-      <w:bookmarkStart w:id="0" w:name="_GoBack"/>
-      <w:bookmarkEnd w:id="0"/>
-      <w:r>
-        <w:rPr>
-          <w:rFonts w:ascii="Calibri" w:eastAsia="Times New Roman" w:hAnsi="Calibri" w:cs="Times New Roman"/>
-          <w:b/>
-          <w:caps/>
-          <w:color w:val="333333"/>
-          <w:sz w:val="18"/>
-          <w:szCs w:val="24"/>
-        </w:rPr>
-        <w:t>)</w:t>
-      </w:r>
-      <w:r>
-        <w:rPr>
-          <w:rFonts w:ascii="Calibri" w:eastAsia="Times New Roman" w:hAnsi="Calibri" w:cs="Times New Roman"/>
-          <w:b/>
-          <w:caps/>
-          <w:color w:val="333333"/>
-          <w:sz w:val="18"/>
-          <w:szCs w:val="24"/>
-        </w:rPr>
-        <w:t>,</w:t>
-      </w:r>
-      <w:r>
-        <w:rPr>
-          <w:rFonts w:ascii="Calibri" w:eastAsia="Times New Roman" w:hAnsi="Calibri" w:cs="Times New Roman"/>
-          <w:b/>
-          <w:caps/>
-          <w:color w:val="333333"/>
-          <w:sz w:val="18"/>
-          <w:szCs w:val="24"/>
-        </w:rPr>
-        <w:t xml:space="preserve">    </w:t>
       </w:r>
       <w:r>
         <w:rPr>
@@ -2273,40 +2502,53 @@
           <w:sz w:val="18"/>
           <w:szCs w:val="24"/>
         </w:rPr>
+        <w:t xml:space="preserve"> (DURING SCHOOL</w:t>
+      </w:r>
+      <w:proofErr w:type="gramStart"/>
+      <w:r>
+        <w:rPr>
+          <w:rFonts w:ascii="Calibri" w:eastAsia="Times New Roman" w:hAnsi="Calibri" w:cs="Times New Roman"/>
+          <w:b/>
+          <w:caps/>
+          <w:color w:val="333333"/>
+          <w:sz w:val="18"/>
+          <w:szCs w:val="24"/>
+        </w:rPr>
+        <w:t>)</w:t>
+      </w:r>
+      <w:r>
+        <w:rPr>
+          <w:rFonts w:ascii="Calibri" w:eastAsia="Times New Roman" w:hAnsi="Calibri" w:cs="Times New Roman"/>
+          <w:b/>
+          <w:caps/>
+          <w:color w:val="333333"/>
+          <w:sz w:val="18"/>
+          <w:szCs w:val="24"/>
+        </w:rPr>
+        <w:t>,</w:t>
+      </w:r>
+      <w:r>
+        <w:rPr>
+          <w:rFonts w:ascii="Calibri" w:eastAsia="Times New Roman" w:hAnsi="Calibri" w:cs="Times New Roman"/>
+          <w:b/>
+          <w:caps/>
+          <w:color w:val="333333"/>
+          <w:sz w:val="18"/>
+          <w:szCs w:val="24"/>
+        </w:rPr>
+        <w:t xml:space="preserve">   </w:t>
+      </w:r>
+      <w:proofErr w:type="gramEnd"/>
+      <w:r>
+        <w:rPr>
+          <w:rFonts w:ascii="Calibri" w:eastAsia="Times New Roman" w:hAnsi="Calibri" w:cs="Times New Roman"/>
+          <w:b/>
+          <w:caps/>
+          <w:color w:val="333333"/>
+          <w:sz w:val="18"/>
+          <w:szCs w:val="24"/>
+        </w:rPr>
         <w:t xml:space="preserve"> </w:t>
-      </w:r>
-      <w:r>
-        <w:rPr>
-          <w:rFonts w:ascii="Calibri" w:eastAsia="Times New Roman" w:hAnsi="Calibri" w:cs="Times New Roman"/>
-          <w:b/>
-          <w:caps/>
-          <w:color w:val="333333"/>
-          <w:sz w:val="18"/>
-          <w:szCs w:val="24"/>
-        </w:rPr>
-        <w:t>(DURING SCHOOL)</w:t>
-      </w:r>
-      <w:r>
-        <w:rPr>
-          <w:rFonts w:ascii="Calibri" w:eastAsia="Times New Roman" w:hAnsi="Calibri" w:cs="Times New Roman"/>
-          <w:b/>
-          <w:caps/>
-          <w:color w:val="333333"/>
-          <w:sz w:val="18"/>
-          <w:szCs w:val="24"/>
-        </w:rPr>
-        <w:t>,</w:t>
-      </w:r>
-      <w:r>
-        <w:rPr>
-          <w:rFonts w:ascii="Calibri" w:eastAsia="Times New Roman" w:hAnsi="Calibri" w:cs="Times New Roman"/>
-          <w:b/>
-          <w:caps/>
-          <w:color w:val="333333"/>
-          <w:sz w:val="18"/>
-          <w:szCs w:val="24"/>
-        </w:rPr>
-        <w:t xml:space="preserve">    </w:t>
       </w:r>
       <w:r>
         <w:rPr>
@@ -2679,41 +2921,43 @@
           <w:sz w:val="18"/>
           <w:szCs w:val="24"/>
         </w:rPr>
+        <w:t xml:space="preserve"> (DURING SCHOOL</w:t>
+      </w:r>
+      <w:proofErr w:type="gramStart"/>
+      <w:r>
+        <w:rPr>
+          <w:rFonts w:ascii="Calibri" w:eastAsia="Times New Roman" w:hAnsi="Calibri" w:cs="Times New Roman"/>
+          <w:b/>
+          <w:caps/>
+          <w:color w:val="333333"/>
+          <w:sz w:val="18"/>
+          <w:szCs w:val="24"/>
+        </w:rPr>
+        <w:t>)</w:t>
+      </w:r>
+      <w:r>
+        <w:rPr>
+          <w:rFonts w:ascii="Calibri" w:eastAsia="Times New Roman" w:hAnsi="Calibri" w:cs="Times New Roman"/>
+          <w:b/>
+          <w:caps/>
+          <w:color w:val="333333"/>
+          <w:sz w:val="18"/>
+          <w:szCs w:val="24"/>
+        </w:rPr>
+        <w:t xml:space="preserve">,  </w:t>
+      </w:r>
+      <w:r>
+        <w:rPr>
+          <w:rFonts w:ascii="Calibri" w:eastAsia="Times New Roman" w:hAnsi="Calibri" w:cs="Times New Roman"/>
+          <w:b/>
+          <w:caps/>
+          <w:color w:val="333333"/>
+          <w:sz w:val="18"/>
+          <w:szCs w:val="24"/>
+        </w:rPr>
         <w:t xml:space="preserve"> </w:t>
       </w:r>
-      <w:r>
-        <w:rPr>
-          <w:rFonts w:ascii="Calibri" w:eastAsia="Times New Roman" w:hAnsi="Calibri" w:cs="Times New Roman"/>
-          <w:b/>
-          <w:caps/>
-          <w:color w:val="333333"/>
-          <w:sz w:val="18"/>
-          <w:szCs w:val="24"/>
-        </w:rPr>
-        <w:t>(DURING SCHOOL)</w:t>
-      </w:r>
-      <w:r>
-        <w:rPr>
-          <w:rFonts w:ascii="Calibri" w:eastAsia="Times New Roman" w:hAnsi="Calibri" w:cs="Times New Roman"/>
-          <w:b/>
-          <w:caps/>
-          <w:color w:val="333333"/>
-          <w:sz w:val="18"/>
-          <w:szCs w:val="24"/>
-        </w:rPr>
-        <w:t xml:space="preserve">,  </w:t>
-      </w:r>
-      <w:r>
-        <w:rPr>
-          <w:rFonts w:ascii="Calibri" w:eastAsia="Times New Roman" w:hAnsi="Calibri" w:cs="Times New Roman"/>
-          <w:b/>
-          <w:caps/>
-          <w:color w:val="333333"/>
-          <w:sz w:val="18"/>
-          <w:szCs w:val="24"/>
-        </w:rPr>
-        <w:t xml:space="preserve"> </w:t>
-      </w:r>
+      <w:proofErr w:type="gramEnd"/>
       <w:r>
         <w:rPr>
           <w:rFonts w:ascii="Calibri" w:eastAsia="Times New Roman" w:hAnsi="Calibri" w:cs="Times New Roman"/>
@@ -2842,41 +3086,43 @@
           <w:sz w:val="18"/>
           <w:szCs w:val="24"/>
         </w:rPr>
+        <w:t xml:space="preserve"> (DURING SCHOOL</w:t>
+      </w:r>
+      <w:proofErr w:type="gramStart"/>
+      <w:r>
+        <w:rPr>
+          <w:rFonts w:ascii="Calibri" w:eastAsia="Times New Roman" w:hAnsi="Calibri" w:cs="Times New Roman"/>
+          <w:b/>
+          <w:caps/>
+          <w:color w:val="333333"/>
+          <w:sz w:val="18"/>
+          <w:szCs w:val="24"/>
+        </w:rPr>
+        <w:t>)</w:t>
+      </w:r>
+      <w:r>
+        <w:rPr>
+          <w:rFonts w:ascii="Calibri" w:eastAsia="Times New Roman" w:hAnsi="Calibri" w:cs="Times New Roman"/>
+          <w:b/>
+          <w:caps/>
+          <w:color w:val="333333"/>
+          <w:sz w:val="18"/>
+          <w:szCs w:val="24"/>
+        </w:rPr>
+        <w:t xml:space="preserve">,  </w:t>
+      </w:r>
+      <w:r>
+        <w:rPr>
+          <w:rFonts w:ascii="Calibri" w:eastAsia="Times New Roman" w:hAnsi="Calibri" w:cs="Times New Roman"/>
+          <w:b/>
+          <w:caps/>
+          <w:color w:val="333333"/>
+          <w:sz w:val="18"/>
+          <w:szCs w:val="24"/>
+        </w:rPr>
         <w:t xml:space="preserve"> </w:t>
       </w:r>
-      <w:r>
-        <w:rPr>
-          <w:rFonts w:ascii="Calibri" w:eastAsia="Times New Roman" w:hAnsi="Calibri" w:cs="Times New Roman"/>
-          <w:b/>
-          <w:caps/>
-          <w:color w:val="333333"/>
-          <w:sz w:val="18"/>
-          <w:szCs w:val="24"/>
-        </w:rPr>
-        <w:t>(DURING SCHOOL)</w:t>
-      </w:r>
-      <w:r>
-        <w:rPr>
-          <w:rFonts w:ascii="Calibri" w:eastAsia="Times New Roman" w:hAnsi="Calibri" w:cs="Times New Roman"/>
-          <w:b/>
-          <w:caps/>
-          <w:color w:val="333333"/>
-          <w:sz w:val="18"/>
-          <w:szCs w:val="24"/>
-        </w:rPr>
-        <w:t xml:space="preserve">,  </w:t>
-      </w:r>
-      <w:r>
-        <w:rPr>
-          <w:rFonts w:ascii="Calibri" w:eastAsia="Times New Roman" w:hAnsi="Calibri" w:cs="Times New Roman"/>
-          <w:b/>
-          <w:caps/>
-          <w:color w:val="333333"/>
-          <w:sz w:val="18"/>
-          <w:szCs w:val="24"/>
-        </w:rPr>
-        <w:t xml:space="preserve"> </w:t>
-      </w:r>
+      <w:proofErr w:type="gramEnd"/>
       <w:r>
         <w:rPr>
           <w:rFonts w:ascii="Calibri" w:eastAsia="Times New Roman" w:hAnsi="Calibri" w:cs="Times New Roman"/>
@@ -6347,7 +6593,7 @@
 </file>
 
 <file path=customXml/itemProps1.xml><?xml version="1.0" encoding="utf-8"?>
-<ds:datastoreItem xmlns:ds="http://schemas.openxmlformats.org/officeDocument/2006/customXml" ds:itemID="{4AE6129A-DBF2-4F48-8F32-48DAEB1CD805}">
+<ds:datastoreItem xmlns:ds="http://schemas.openxmlformats.org/officeDocument/2006/customXml" ds:itemID="{FCD333B5-13F7-C04F-820F-8F14F8C8FDE9}">
   <ds:schemaRefs>
     <ds:schemaRef ds:uri="http://schemas.openxmlformats.org/officeDocument/2006/bibliography"/>
   </ds:schemaRefs>

</xml_diff>

<commit_message>
Resume & Self Description
Updated resume, updated description wording
</commit_message>
<xml_diff>
--- a/files/LouisJackCorbettResume.docx
+++ b/files/LouisJackCorbettResume.docx
@@ -86,6 +86,7 @@
         </w:rPr>
         <w:t xml:space="preserve"> </w:t>
       </w:r>
+      <w:proofErr w:type="gramStart"/>
       <w:r>
         <w:rPr>
           <w:rFonts w:ascii="Calibri" w:eastAsia="Calibri" w:hAnsi="Calibri" w:cs="Calibri"/>
@@ -124,6 +125,7 @@
         </w:rPr>
         <w:t>louis.john.corbett@gmail.com</w:t>
       </w:r>
+      <w:proofErr w:type="gramEnd"/>
       <w:r>
         <w:rPr>
           <w:rFonts w:ascii="Calibri" w:eastAsia="Calibri" w:hAnsi="Calibri" w:cs="Calibri"/>
@@ -532,8 +534,20 @@
           <w:sz w:val="20"/>
           <w:szCs w:val="24"/>
         </w:rPr>
-        <w:t xml:space="preserve"> RabbitMQ</w:t>
-      </w:r>
+        <w:t xml:space="preserve"> </w:t>
+      </w:r>
+      <w:proofErr w:type="spellStart"/>
+      <w:r>
+        <w:rPr>
+          <w:rFonts w:ascii="Calibri" w:eastAsia="Calibri" w:hAnsi="Calibri" w:cs="Calibri"/>
+          <w:bCs/>
+          <w:color w:val="444444"/>
+          <w:sz w:val="20"/>
+          <w:szCs w:val="24"/>
+        </w:rPr>
+        <w:t>RabbitMQ</w:t>
+      </w:r>
+      <w:proofErr w:type="spellEnd"/>
     </w:p>
     <w:p>
       <w:pPr>
@@ -646,6 +660,7 @@
         </w:rPr>
         <w:t xml:space="preserve">, </w:t>
       </w:r>
+      <w:proofErr w:type="spellStart"/>
       <w:r>
         <w:rPr>
           <w:rFonts w:ascii="Calibri" w:eastAsia="Calibri" w:hAnsi="Calibri" w:cs="Calibri"/>
@@ -656,6 +671,7 @@
         </w:rPr>
         <w:t>BitBucket</w:t>
       </w:r>
+      <w:proofErr w:type="spellEnd"/>
     </w:p>
     <w:p>
       <w:pPr>
@@ -759,7 +775,7 @@
           <w:sz w:val="20"/>
           <w:szCs w:val="24"/>
         </w:rPr>
-        <w:t>System</w:t>
+        <w:t xml:space="preserve">System, </w:t>
       </w:r>
       <w:r>
         <w:rPr>
@@ -769,7 +785,7 @@
           <w:sz w:val="20"/>
           <w:szCs w:val="24"/>
         </w:rPr>
-        <w:t xml:space="preserve">, </w:t>
+        <w:t xml:space="preserve">UI, </w:t>
       </w:r>
       <w:r>
         <w:rPr>
@@ -779,7 +795,7 @@
           <w:sz w:val="20"/>
           <w:szCs w:val="24"/>
         </w:rPr>
-        <w:t>End-to-End, Dependency</w:t>
+        <w:t>Dependency</w:t>
       </w:r>
       <w:r>
         <w:rPr>
@@ -884,6 +900,8 @@
         </w:rPr>
         <w:t>, Jasmin</w:t>
       </w:r>
+      <w:bookmarkStart w:id="0" w:name="_GoBack"/>
+      <w:bookmarkEnd w:id="0"/>
       <w:r>
         <w:rPr>
           <w:rFonts w:ascii="Calibri" w:eastAsia="Calibri" w:hAnsi="Calibri" w:cs="Calibri"/>
@@ -912,7 +930,29 @@
           <w:sz w:val="20"/>
           <w:szCs w:val="24"/>
         </w:rPr>
-        <w:t xml:space="preserve">Chrome DevTools, </w:t>
+        <w:t xml:space="preserve">Chrome </w:t>
+      </w:r>
+      <w:proofErr w:type="spellStart"/>
+      <w:r>
+        <w:rPr>
+          <w:rFonts w:ascii="Calibri" w:eastAsia="Calibri" w:hAnsi="Calibri" w:cs="Calibri"/>
+          <w:bCs/>
+          <w:color w:val="444444"/>
+          <w:sz w:val="20"/>
+          <w:szCs w:val="24"/>
+        </w:rPr>
+        <w:t>DevTools</w:t>
+      </w:r>
+      <w:proofErr w:type="spellEnd"/>
+      <w:r>
+        <w:rPr>
+          <w:rFonts w:ascii="Calibri" w:eastAsia="Calibri" w:hAnsi="Calibri" w:cs="Calibri"/>
+          <w:bCs/>
+          <w:color w:val="444444"/>
+          <w:sz w:val="20"/>
+          <w:szCs w:val="24"/>
+        </w:rPr>
+        <w:t xml:space="preserve">, </w:t>
       </w:r>
       <w:r>
         <w:rPr>
@@ -1187,8 +1227,9 @@
           <w:sz w:val="18"/>
           <w:szCs w:val="24"/>
         </w:rPr>
-        <w:t>SOFTWARE TEST ENGINEER II</w:t>
-      </w:r>
+        <w:t xml:space="preserve">SOFTWARE TEST ENGINEER </w:t>
+      </w:r>
+      <w:proofErr w:type="gramStart"/>
       <w:r>
         <w:rPr>
           <w:rFonts w:ascii="Calibri" w:eastAsia="Times New Roman" w:hAnsi="Calibri" w:cs="Times New Roman"/>
@@ -1198,7 +1239,30 @@
           <w:sz w:val="18"/>
           <w:szCs w:val="24"/>
         </w:rPr>
-        <w:t xml:space="preserve">,    </w:t>
+        <w:t>II</w:t>
+      </w:r>
+      <w:r>
+        <w:rPr>
+          <w:rFonts w:ascii="Calibri" w:eastAsia="Times New Roman" w:hAnsi="Calibri" w:cs="Times New Roman"/>
+          <w:b/>
+          <w:caps/>
+          <w:color w:val="333333"/>
+          <w:sz w:val="18"/>
+          <w:szCs w:val="24"/>
+        </w:rPr>
+        <w:t xml:space="preserve">,   </w:t>
+      </w:r>
+      <w:proofErr w:type="gramEnd"/>
+      <w:r>
+        <w:rPr>
+          <w:rFonts w:ascii="Calibri" w:eastAsia="Times New Roman" w:hAnsi="Calibri" w:cs="Times New Roman"/>
+          <w:b/>
+          <w:caps/>
+          <w:color w:val="333333"/>
+          <w:sz w:val="18"/>
+          <w:szCs w:val="24"/>
+        </w:rPr>
+        <w:t xml:space="preserve"> </w:t>
       </w:r>
       <w:r>
         <w:rPr>
@@ -1306,8 +1370,9 @@
           <w:sz w:val="18"/>
           <w:szCs w:val="24"/>
         </w:rPr>
-        <w:t>SOFTWARE TEST ENGINEER I</w:t>
-      </w:r>
+        <w:t xml:space="preserve">SOFTWARE TEST ENGINEER </w:t>
+      </w:r>
+      <w:proofErr w:type="gramStart"/>
       <w:r>
         <w:rPr>
           <w:rFonts w:ascii="Calibri" w:eastAsia="Times New Roman" w:hAnsi="Calibri" w:cs="Times New Roman"/>
@@ -1317,7 +1382,30 @@
           <w:sz w:val="18"/>
           <w:szCs w:val="24"/>
         </w:rPr>
-        <w:t xml:space="preserve">,    </w:t>
+        <w:t>I</w:t>
+      </w:r>
+      <w:r>
+        <w:rPr>
+          <w:rFonts w:ascii="Calibri" w:eastAsia="Times New Roman" w:hAnsi="Calibri" w:cs="Times New Roman"/>
+          <w:b/>
+          <w:caps/>
+          <w:color w:val="333333"/>
+          <w:sz w:val="18"/>
+          <w:szCs w:val="24"/>
+        </w:rPr>
+        <w:t xml:space="preserve">,   </w:t>
+      </w:r>
+      <w:proofErr w:type="gramEnd"/>
+      <w:r>
+        <w:rPr>
+          <w:rFonts w:ascii="Calibri" w:eastAsia="Times New Roman" w:hAnsi="Calibri" w:cs="Times New Roman"/>
+          <w:b/>
+          <w:caps/>
+          <w:color w:val="333333"/>
+          <w:sz w:val="18"/>
+          <w:szCs w:val="24"/>
+        </w:rPr>
+        <w:t xml:space="preserve"> </w:t>
       </w:r>
       <w:r>
         <w:rPr>
@@ -1425,8 +1513,6 @@
         </w:rPr>
         <w:t>E</w:t>
       </w:r>
-      <w:bookmarkStart w:id="0" w:name="_GoBack"/>
-      <w:bookmarkEnd w:id="0"/>
       <w:r>
         <w:rPr>
           <w:rFonts w:ascii="Calibri" w:eastAsia="Times New Roman" w:hAnsi="Calibri" w:cs="Times New Roman"/>
@@ -1658,14 +1744,25 @@
         </w:rPr>
         <w:t xml:space="preserve">built with C#, </w:t>
       </w:r>
-      <w:r>
-        <w:rPr>
-          <w:rFonts w:ascii="Calibri" w:eastAsia="Times New Roman" w:hAnsi="Calibri" w:cs="Times New Roman"/>
-          <w:color w:val="333333"/>
-          <w:sz w:val="20"/>
-          <w:szCs w:val="24"/>
-        </w:rPr>
-        <w:t xml:space="preserve">RabbitMQ, </w:t>
+      <w:proofErr w:type="spellStart"/>
+      <w:r>
+        <w:rPr>
+          <w:rFonts w:ascii="Calibri" w:eastAsia="Times New Roman" w:hAnsi="Calibri" w:cs="Times New Roman"/>
+          <w:color w:val="333333"/>
+          <w:sz w:val="20"/>
+          <w:szCs w:val="24"/>
+        </w:rPr>
+        <w:t>RabbitMQ</w:t>
+      </w:r>
+      <w:proofErr w:type="spellEnd"/>
+      <w:r>
+        <w:rPr>
+          <w:rFonts w:ascii="Calibri" w:eastAsia="Times New Roman" w:hAnsi="Calibri" w:cs="Times New Roman"/>
+          <w:color w:val="333333"/>
+          <w:sz w:val="20"/>
+          <w:szCs w:val="24"/>
+        </w:rPr>
+        <w:t xml:space="preserve">, </w:t>
       </w:r>
       <w:r>
         <w:rPr>
@@ -2453,8 +2550,9 @@
           <w:sz w:val="18"/>
           <w:szCs w:val="24"/>
         </w:rPr>
-        <w:t xml:space="preserve"> (DURING SCHOOL)</w:t>
-      </w:r>
+        <w:t xml:space="preserve"> (DURING SCHOOL</w:t>
+      </w:r>
+      <w:proofErr w:type="gramStart"/>
       <w:r>
         <w:rPr>
           <w:rFonts w:ascii="Calibri" w:eastAsia="Times New Roman" w:hAnsi="Calibri" w:cs="Times New Roman"/>
@@ -2464,6 +2562,17 @@
           <w:sz w:val="18"/>
           <w:szCs w:val="24"/>
         </w:rPr>
+        <w:t>)</w:t>
+      </w:r>
+      <w:r>
+        <w:rPr>
+          <w:rFonts w:ascii="Calibri" w:eastAsia="Times New Roman" w:hAnsi="Calibri" w:cs="Times New Roman"/>
+          <w:b/>
+          <w:caps/>
+          <w:color w:val="333333"/>
+          <w:sz w:val="18"/>
+          <w:szCs w:val="24"/>
+        </w:rPr>
         <w:t>,</w:t>
       </w:r>
       <w:r>
@@ -2475,7 +2584,19 @@
           <w:sz w:val="18"/>
           <w:szCs w:val="24"/>
         </w:rPr>
-        <w:t xml:space="preserve">    </w:t>
+        <w:t xml:space="preserve">   </w:t>
+      </w:r>
+      <w:proofErr w:type="gramEnd"/>
+      <w:r>
+        <w:rPr>
+          <w:rFonts w:ascii="Calibri" w:eastAsia="Times New Roman" w:hAnsi="Calibri" w:cs="Times New Roman"/>
+          <w:b/>
+          <w:caps/>
+          <w:color w:val="333333"/>
+          <w:sz w:val="18"/>
+          <w:szCs w:val="24"/>
+        </w:rPr>
+        <w:t xml:space="preserve"> </w:t>
       </w:r>
       <w:r>
         <w:rPr>
@@ -2594,8 +2715,9 @@
           <w:sz w:val="18"/>
           <w:szCs w:val="24"/>
         </w:rPr>
-        <w:t xml:space="preserve"> (DURING SCHOOL)</w:t>
-      </w:r>
+        <w:t xml:space="preserve"> (DURING SCHOOL</w:t>
+      </w:r>
+      <w:proofErr w:type="gramStart"/>
       <w:r>
         <w:rPr>
           <w:rFonts w:ascii="Calibri" w:eastAsia="Times New Roman" w:hAnsi="Calibri" w:cs="Times New Roman"/>
@@ -2605,6 +2727,17 @@
           <w:sz w:val="18"/>
           <w:szCs w:val="24"/>
         </w:rPr>
+        <w:t>)</w:t>
+      </w:r>
+      <w:r>
+        <w:rPr>
+          <w:rFonts w:ascii="Calibri" w:eastAsia="Times New Roman" w:hAnsi="Calibri" w:cs="Times New Roman"/>
+          <w:b/>
+          <w:caps/>
+          <w:color w:val="333333"/>
+          <w:sz w:val="18"/>
+          <w:szCs w:val="24"/>
+        </w:rPr>
         <w:t>,</w:t>
       </w:r>
       <w:r>
@@ -2616,7 +2749,19 @@
           <w:sz w:val="18"/>
           <w:szCs w:val="24"/>
         </w:rPr>
-        <w:t xml:space="preserve">    </w:t>
+        <w:t xml:space="preserve">   </w:t>
+      </w:r>
+      <w:proofErr w:type="gramEnd"/>
+      <w:r>
+        <w:rPr>
+          <w:rFonts w:ascii="Calibri" w:eastAsia="Times New Roman" w:hAnsi="Calibri" w:cs="Times New Roman"/>
+          <w:b/>
+          <w:caps/>
+          <w:color w:val="333333"/>
+          <w:sz w:val="18"/>
+          <w:szCs w:val="24"/>
+        </w:rPr>
+        <w:t xml:space="preserve"> </w:t>
       </w:r>
       <w:r>
         <w:rPr>
@@ -2989,8 +3134,9 @@
           <w:sz w:val="18"/>
           <w:szCs w:val="24"/>
         </w:rPr>
-        <w:t xml:space="preserve"> (DURING SCHOOL)</w:t>
-      </w:r>
+        <w:t xml:space="preserve"> (DURING SCHOOL</w:t>
+      </w:r>
+      <w:proofErr w:type="gramStart"/>
       <w:r>
         <w:rPr>
           <w:rFonts w:ascii="Calibri" w:eastAsia="Times New Roman" w:hAnsi="Calibri" w:cs="Times New Roman"/>
@@ -3000,6 +3146,17 @@
           <w:sz w:val="18"/>
           <w:szCs w:val="24"/>
         </w:rPr>
+        <w:t>)</w:t>
+      </w:r>
+      <w:r>
+        <w:rPr>
+          <w:rFonts w:ascii="Calibri" w:eastAsia="Times New Roman" w:hAnsi="Calibri" w:cs="Times New Roman"/>
+          <w:b/>
+          <w:caps/>
+          <w:color w:val="333333"/>
+          <w:sz w:val="18"/>
+          <w:szCs w:val="24"/>
+        </w:rPr>
         <w:t xml:space="preserve">,  </w:t>
       </w:r>
       <w:r>
@@ -3013,6 +3170,7 @@
         </w:rPr>
         <w:t xml:space="preserve"> </w:t>
       </w:r>
+      <w:proofErr w:type="gramEnd"/>
       <w:r>
         <w:rPr>
           <w:rFonts w:ascii="Calibri" w:eastAsia="Times New Roman" w:hAnsi="Calibri" w:cs="Times New Roman"/>
@@ -3141,8 +3299,9 @@
           <w:sz w:val="18"/>
           <w:szCs w:val="24"/>
         </w:rPr>
-        <w:t xml:space="preserve"> (DURING SCHOOL)</w:t>
-      </w:r>
+        <w:t xml:space="preserve"> (DURING SCHOOL</w:t>
+      </w:r>
+      <w:proofErr w:type="gramStart"/>
       <w:r>
         <w:rPr>
           <w:rFonts w:ascii="Calibri" w:eastAsia="Times New Roman" w:hAnsi="Calibri" w:cs="Times New Roman"/>
@@ -3152,6 +3311,17 @@
           <w:sz w:val="18"/>
           <w:szCs w:val="24"/>
         </w:rPr>
+        <w:t>)</w:t>
+      </w:r>
+      <w:r>
+        <w:rPr>
+          <w:rFonts w:ascii="Calibri" w:eastAsia="Times New Roman" w:hAnsi="Calibri" w:cs="Times New Roman"/>
+          <w:b/>
+          <w:caps/>
+          <w:color w:val="333333"/>
+          <w:sz w:val="18"/>
+          <w:szCs w:val="24"/>
+        </w:rPr>
         <w:t xml:space="preserve">,  </w:t>
       </w:r>
       <w:r>
@@ -3165,6 +3335,7 @@
         </w:rPr>
         <w:t xml:space="preserve"> </w:t>
       </w:r>
+      <w:proofErr w:type="gramEnd"/>
       <w:r>
         <w:rPr>
           <w:rFonts w:ascii="Calibri" w:eastAsia="Times New Roman" w:hAnsi="Calibri" w:cs="Times New Roman"/>
@@ -6655,7 +6826,7 @@
 </file>
 
 <file path=customXml/itemProps1.xml><?xml version="1.0" encoding="utf-8"?>
-<ds:datastoreItem xmlns:ds="http://schemas.openxmlformats.org/officeDocument/2006/customXml" ds:itemID="{047918FD-5A56-C649-A88A-9FB7B3133BC8}">
+<ds:datastoreItem xmlns:ds="http://schemas.openxmlformats.org/officeDocument/2006/customXml" ds:itemID="{DBC910BF-08C0-9C4C-B646-0F4035DF468B}">
   <ds:schemaRefs>
     <ds:schemaRef ds:uri="http://schemas.openxmlformats.org/officeDocument/2006/bibliography"/>
   </ds:schemaRefs>

</xml_diff>